<commit_message>
Update LMS Interface Data Process Design.docx
</commit_message>
<xml_diff>
--- a/LMS Interface Data Process Design.docx
+++ b/LMS Interface Data Process Design.docx
@@ -1,6 +1,6 @@
 
 <file path=word/document.xml><?xml version="1.0" encoding="utf-8"?>
-<w:document xmlns:wpc="http://schemas.microsoft.com/office/word/2010/wordprocessingCanvas" xmlns:cx="http://schemas.microsoft.com/office/drawing/2014/chartex" xmlns:cx1="http://schemas.microsoft.com/office/drawing/2015/9/8/chartex" xmlns:cx2="http://schemas.microsoft.com/office/drawing/2015/10/21/chartex" xmlns:cx3="http://schemas.microsoft.com/office/drawing/2016/5/9/chartex" xmlns:cx4="http://schemas.microsoft.com/office/drawing/2016/5/10/chartex" xmlns:cx5="http://schemas.microsoft.com/office/drawing/2016/5/11/chartex" xmlns:cx6="http://schemas.microsoft.com/office/drawing/2016/5/12/chartex" xmlns:cx7="http://schemas.microsoft.com/office/drawing/2016/5/13/chartex" xmlns:cx8="http://schemas.microsoft.com/office/drawing/2016/5/14/chartex" xmlns:mc="http://schemas.openxmlformats.org/markup-compatibility/2006" xmlns:aink="http://schemas.microsoft.com/office/drawing/2016/ink" xmlns:am3d="http://schemas.microsoft.com/office/drawing/2017/model3d" xmlns:o="urn:schemas-microsoft-com:office:office" xmlns:r="http://schemas.openxmlformats.org/officeDocument/2006/relationships" xmlns:m="http://schemas.openxmlformats.org/officeDocument/2006/math" xmlns:v="urn:schemas-microsoft-com:vml" xmlns:wp14="http://schemas.microsoft.com/office/word/2010/wordprocessingDrawing" xmlns:wp="http://schemas.openxmlformats.org/drawingml/2006/wordprocessingDrawing" xmlns:w10="urn:schemas-microsoft-com:office:word" xmlns:w="http://schemas.openxmlformats.org/wordprocessingml/2006/main" xmlns:w14="http://schemas.microsoft.com/office/word/2010/wordml" xmlns:w15="http://schemas.microsoft.com/office/word/2012/wordml" xmlns:w16cid="http://schemas.microsoft.com/office/word/2016/wordml/cid" xmlns:w16se="http://schemas.microsoft.com/office/word/2015/wordml/symex" xmlns:wpg="http://schemas.microsoft.com/office/word/2010/wordprocessingGroup" xmlns:wpi="http://schemas.microsoft.com/office/word/2010/wordprocessingInk" xmlns:wne="http://schemas.microsoft.com/office/word/2006/wordml" xmlns:wps="http://schemas.microsoft.com/office/word/2010/wordprocessingShape" mc:Ignorable="w14 w15 w16se w16cid wp14">
+<w:document xmlns:wpc="http://schemas.microsoft.com/office/word/2010/wordprocessingCanvas" xmlns:cx="http://schemas.microsoft.com/office/drawing/2014/chartex" xmlns:cx1="http://schemas.microsoft.com/office/drawing/2015/9/8/chartex" xmlns:cx2="http://schemas.microsoft.com/office/drawing/2015/10/21/chartex" xmlns:cx3="http://schemas.microsoft.com/office/drawing/2016/5/9/chartex" xmlns:cx4="http://schemas.microsoft.com/office/drawing/2016/5/10/chartex" xmlns:cx5="http://schemas.microsoft.com/office/drawing/2016/5/11/chartex" xmlns:cx6="http://schemas.microsoft.com/office/drawing/2016/5/12/chartex" xmlns:cx7="http://schemas.microsoft.com/office/drawing/2016/5/13/chartex" xmlns:cx8="http://schemas.microsoft.com/office/drawing/2016/5/14/chartex" xmlns:mc="http://schemas.openxmlformats.org/markup-compatibility/2006" xmlns:aink="http://schemas.microsoft.com/office/drawing/2016/ink" xmlns:am3d="http://schemas.microsoft.com/office/drawing/2017/model3d" xmlns:o="urn:schemas-microsoft-com:office:office" xmlns:r="http://schemas.openxmlformats.org/officeDocument/2006/relationships" xmlns:m="http://schemas.openxmlformats.org/officeDocument/2006/math" xmlns:v="urn:schemas-microsoft-com:vml" xmlns:wp14="http://schemas.microsoft.com/office/word/2010/wordprocessingDrawing" xmlns:wp="http://schemas.openxmlformats.org/drawingml/2006/wordprocessingDrawing" xmlns:w10="urn:schemas-microsoft-com:office:word" xmlns:w="http://schemas.openxmlformats.org/wordprocessingml/2006/main" xmlns:w14="http://schemas.microsoft.com/office/word/2010/wordml" xmlns:w15="http://schemas.microsoft.com/office/word/2012/wordml" xmlns:w16cex="http://schemas.microsoft.com/office/word/2018/wordml/cex" xmlns:w16cid="http://schemas.microsoft.com/office/word/2016/wordml/cid" xmlns:w16="http://schemas.microsoft.com/office/word/2018/wordml" xmlns:w16se="http://schemas.microsoft.com/office/word/2015/wordml/symex" xmlns:wpg="http://schemas.microsoft.com/office/word/2010/wordprocessingGroup" xmlns:wpi="http://schemas.microsoft.com/office/word/2010/wordprocessingInk" xmlns:wne="http://schemas.microsoft.com/office/word/2006/wordml" xmlns:wps="http://schemas.microsoft.com/office/word/2010/wordprocessingShape" mc:Ignorable="w14 w15 w16se w16cid w16 w16cex wp14">
   <w:body>
     <w:p>
       <w:pPr>
@@ -106,19 +106,11 @@
           <w:rStyle w:val="TiuSach"/>
         </w:rPr>
       </w:pPr>
-      <w:proofErr w:type="spellStart"/>
-      <w:r>
-        <w:rPr>
-          <w:rStyle w:val="TiuSach"/>
-        </w:rPr>
-        <w:t>Giao</w:t>
-      </w:r>
-      <w:proofErr w:type="spellEnd"/>
-      <w:r>
-        <w:rPr>
-          <w:rStyle w:val="TiuSach"/>
-        </w:rPr>
-        <w:t xml:space="preserve"> </w:t>
+      <w:r>
+        <w:rPr>
+          <w:rStyle w:val="TiuSach"/>
+        </w:rPr>
+        <w:t xml:space="preserve">Giao </w:t>
       </w:r>
       <w:proofErr w:type="spellStart"/>
       <w:r>
@@ -188,8 +180,6 @@
           </wp:inline>
         </w:drawing>
       </w:r>
-      <w:bookmarkStart w:id="0" w:name="_GoBack"/>
-      <w:bookmarkEnd w:id="0"/>
     </w:p>
     <w:p/>
     <w:p>
@@ -258,19 +248,11 @@
           <w:rStyle w:val="TiuSach"/>
         </w:rPr>
       </w:pPr>
-      <w:proofErr w:type="spellStart"/>
-      <w:r>
-        <w:rPr>
-          <w:rStyle w:val="TiuSach"/>
-        </w:rPr>
-        <w:t>Giao</w:t>
-      </w:r>
-      <w:proofErr w:type="spellEnd"/>
-      <w:r>
-        <w:rPr>
-          <w:rStyle w:val="TiuSach"/>
-        </w:rPr>
-        <w:t xml:space="preserve"> </w:t>
+      <w:r>
+        <w:rPr>
+          <w:rStyle w:val="TiuSach"/>
+        </w:rPr>
+        <w:t xml:space="preserve">Giao </w:t>
       </w:r>
       <w:proofErr w:type="spellStart"/>
       <w:r>
@@ -315,6 +297,9 @@
     </w:p>
     <w:p>
       <w:r>
+        <w:rPr>
+          <w:noProof/>
+        </w:rPr>
         <w:lastRenderedPageBreak/>
         <w:drawing>
           <wp:inline distT="0" distB="0" distL="0" distR="0" wp14:anchorId="67BB84B3" wp14:editId="787890C8">
@@ -361,13 +346,8 @@
           <w:numId w:val="2"/>
         </w:numPr>
       </w:pPr>
-      <w:proofErr w:type="spellStart"/>
-      <w:r>
-        <w:t>Đăng</w:t>
-      </w:r>
-      <w:proofErr w:type="spellEnd"/>
-      <w:r>
-        <w:t xml:space="preserve"> </w:t>
+      <w:r>
+        <w:t xml:space="preserve">Đăng </w:t>
       </w:r>
       <w:proofErr w:type="spellStart"/>
       <w:r>
@@ -1029,19 +1009,11 @@
           <w:rStyle w:val="TiuSach"/>
         </w:rPr>
       </w:pPr>
-      <w:proofErr w:type="spellStart"/>
-      <w:r>
-        <w:rPr>
-          <w:rStyle w:val="TiuSach"/>
-        </w:rPr>
-        <w:t>Giao</w:t>
-      </w:r>
-      <w:proofErr w:type="spellEnd"/>
-      <w:r>
-        <w:rPr>
-          <w:rStyle w:val="TiuSach"/>
-        </w:rPr>
-        <w:t xml:space="preserve"> </w:t>
+      <w:r>
+        <w:rPr>
+          <w:rStyle w:val="TiuSach"/>
+        </w:rPr>
+        <w:t xml:space="preserve">Giao </w:t>
       </w:r>
       <w:proofErr w:type="spellStart"/>
       <w:r>
@@ -2193,20 +2165,12 @@
           <w:rStyle w:val="TiuSach"/>
         </w:rPr>
       </w:pPr>
-      <w:proofErr w:type="spellStart"/>
       <w:r>
         <w:rPr>
           <w:rStyle w:val="TiuSach"/>
         </w:rPr>
         <w:lastRenderedPageBreak/>
-        <w:t>Giao</w:t>
-      </w:r>
-      <w:proofErr w:type="spellEnd"/>
-      <w:r>
-        <w:rPr>
-          <w:rStyle w:val="TiuSach"/>
-        </w:rPr>
-        <w:t xml:space="preserve"> </w:t>
+        <w:t xml:space="preserve">Giao </w:t>
       </w:r>
       <w:proofErr w:type="spellStart"/>
       <w:r>
@@ -3369,19 +3333,11 @@
           <w:rStyle w:val="TiuSach"/>
         </w:rPr>
       </w:pPr>
-      <w:proofErr w:type="spellStart"/>
-      <w:r>
-        <w:rPr>
-          <w:rStyle w:val="TiuSach"/>
-        </w:rPr>
-        <w:t>Giao</w:t>
-      </w:r>
-      <w:proofErr w:type="spellEnd"/>
-      <w:r>
-        <w:rPr>
-          <w:rStyle w:val="TiuSach"/>
-        </w:rPr>
-        <w:t xml:space="preserve"> </w:t>
+      <w:r>
+        <w:rPr>
+          <w:rStyle w:val="TiuSach"/>
+        </w:rPr>
+        <w:t xml:space="preserve">Giao </w:t>
       </w:r>
       <w:proofErr w:type="spellStart"/>
       <w:r>
@@ -4140,17 +4096,7 @@
                 <w:i w:val="0"/>
                 <w:iCs w:val="0"/>
               </w:rPr>
-              <w:t>M</w:t>
-            </w:r>
-            <w:r>
-              <w:rPr>
-                <w:rStyle w:val="TiuSach"/>
-                <w:b w:val="0"/>
-                <w:bCs w:val="0"/>
-                <w:i w:val="0"/>
-                <w:iCs w:val="0"/>
-              </w:rPr>
-              <w:t>ã</w:t>
+              <w:t>Mã</w:t>
             </w:r>
             <w:proofErr w:type="spellEnd"/>
             <w:r>
@@ -5523,7 +5469,7 @@
                 <w:i w:val="0"/>
                 <w:iCs w:val="0"/>
               </w:rPr>
-              <w:t>Ngày</w:t>
+              <w:t>Năm</w:t>
             </w:r>
             <w:proofErr w:type="spellEnd"/>
             <w:r>
@@ -5586,18 +5532,16 @@
                 <w:iCs w:val="0"/>
               </w:rPr>
             </w:pPr>
-            <w:proofErr w:type="spellStart"/>
-            <w:r>
-              <w:rPr>
-                <w:rStyle w:val="TiuSach"/>
-                <w:b w:val="0"/>
-                <w:bCs w:val="0"/>
-                <w:i w:val="0"/>
-                <w:iCs w:val="0"/>
-              </w:rPr>
-              <w:t>nvarchar</w:t>
-            </w:r>
-            <w:proofErr w:type="spellEnd"/>
+            <w:r>
+              <w:rPr>
+                <w:rStyle w:val="TiuSach"/>
+                <w:b w:val="0"/>
+                <w:bCs w:val="0"/>
+                <w:i w:val="0"/>
+                <w:iCs w:val="0"/>
+              </w:rPr>
+              <w:t>int</w:t>
+            </w:r>
           </w:p>
         </w:tc>
         <w:tc>
@@ -5875,6 +5819,618 @@
                 <w:i w:val="0"/>
                 <w:iCs w:val="0"/>
               </w:rPr>
+              <w:t>Tên</w:t>
+            </w:r>
+            <w:proofErr w:type="spellEnd"/>
+            <w:r>
+              <w:rPr>
+                <w:rStyle w:val="TiuSach"/>
+                <w:b w:val="0"/>
+                <w:bCs w:val="0"/>
+                <w:i w:val="0"/>
+                <w:iCs w:val="0"/>
+              </w:rPr>
+              <w:t xml:space="preserve"> </w:t>
+            </w:r>
+            <w:proofErr w:type="spellStart"/>
+            <w:r>
+              <w:rPr>
+                <w:rStyle w:val="TiuSach"/>
+                <w:b w:val="0"/>
+                <w:bCs w:val="0"/>
+                <w:i w:val="0"/>
+                <w:iCs w:val="0"/>
+              </w:rPr>
+              <w:t>tác</w:t>
+            </w:r>
+            <w:proofErr w:type="spellEnd"/>
+            <w:r>
+              <w:rPr>
+                <w:rStyle w:val="TiuSach"/>
+                <w:b w:val="0"/>
+                <w:bCs w:val="0"/>
+                <w:i w:val="0"/>
+                <w:iCs w:val="0"/>
+              </w:rPr>
+              <w:t xml:space="preserve"> </w:t>
+            </w:r>
+            <w:proofErr w:type="spellStart"/>
+            <w:r>
+              <w:rPr>
+                <w:rStyle w:val="TiuSach"/>
+                <w:b w:val="0"/>
+                <w:bCs w:val="0"/>
+                <w:i w:val="0"/>
+                <w:iCs w:val="0"/>
+              </w:rPr>
+              <w:t>giả</w:t>
+            </w:r>
+            <w:proofErr w:type="spellEnd"/>
+          </w:p>
+        </w:tc>
+        <w:tc>
+          <w:tcPr>
+            <w:tcW w:w="1558" w:type="dxa"/>
+          </w:tcPr>
+          <w:p>
+            <w:pPr>
+              <w:rPr>
+                <w:rStyle w:val="TiuSach"/>
+                <w:b w:val="0"/>
+                <w:bCs w:val="0"/>
+                <w:i w:val="0"/>
+                <w:iCs w:val="0"/>
+              </w:rPr>
+            </w:pPr>
+            <w:proofErr w:type="spellStart"/>
+            <w:r>
+              <w:rPr>
+                <w:rStyle w:val="TiuSach"/>
+                <w:b w:val="0"/>
+                <w:bCs w:val="0"/>
+                <w:i w:val="0"/>
+                <w:iCs w:val="0"/>
+              </w:rPr>
+              <w:t>nvarchar</w:t>
+            </w:r>
+            <w:proofErr w:type="spellEnd"/>
+          </w:p>
+        </w:tc>
+        <w:tc>
+          <w:tcPr>
+            <w:tcW w:w="1558" w:type="dxa"/>
+          </w:tcPr>
+          <w:p>
+            <w:pPr>
+              <w:rPr>
+                <w:rStyle w:val="TiuSach"/>
+                <w:b w:val="0"/>
+                <w:bCs w:val="0"/>
+                <w:i w:val="0"/>
+                <w:iCs w:val="0"/>
+              </w:rPr>
+            </w:pPr>
+          </w:p>
+        </w:tc>
+        <w:tc>
+          <w:tcPr>
+            <w:tcW w:w="1559" w:type="dxa"/>
+          </w:tcPr>
+          <w:p>
+            <w:pPr>
+              <w:rPr>
+                <w:rStyle w:val="TiuSach"/>
+                <w:b w:val="0"/>
+                <w:bCs w:val="0"/>
+                <w:i w:val="0"/>
+                <w:iCs w:val="0"/>
+              </w:rPr>
+            </w:pPr>
+          </w:p>
+        </w:tc>
+        <w:tc>
+          <w:tcPr>
+            <w:tcW w:w="1559" w:type="dxa"/>
+          </w:tcPr>
+          <w:p>
+            <w:pPr>
+              <w:rPr>
+                <w:rStyle w:val="TiuSach"/>
+                <w:b w:val="0"/>
+                <w:bCs w:val="0"/>
+                <w:i w:val="0"/>
+                <w:iCs w:val="0"/>
+              </w:rPr>
+            </w:pPr>
+          </w:p>
+        </w:tc>
+      </w:tr>
+      <w:tr>
+        <w:tc>
+          <w:tcPr>
+            <w:tcW w:w="1558" w:type="dxa"/>
+          </w:tcPr>
+          <w:p>
+            <w:pPr>
+              <w:rPr>
+                <w:rStyle w:val="TiuSach"/>
+                <w:b w:val="0"/>
+                <w:bCs w:val="0"/>
+                <w:i w:val="0"/>
+                <w:iCs w:val="0"/>
+              </w:rPr>
+            </w:pPr>
+            <w:r>
+              <w:rPr>
+                <w:rStyle w:val="TiuSach"/>
+                <w:b w:val="0"/>
+                <w:bCs w:val="0"/>
+                <w:i w:val="0"/>
+                <w:iCs w:val="0"/>
+              </w:rPr>
+              <w:t>13</w:t>
+            </w:r>
+          </w:p>
+        </w:tc>
+        <w:tc>
+          <w:tcPr>
+            <w:tcW w:w="1558" w:type="dxa"/>
+          </w:tcPr>
+          <w:p>
+            <w:pPr>
+              <w:rPr>
+                <w:rStyle w:val="TiuSach"/>
+                <w:b w:val="0"/>
+                <w:bCs w:val="0"/>
+                <w:i w:val="0"/>
+                <w:iCs w:val="0"/>
+              </w:rPr>
+            </w:pPr>
+            <w:proofErr w:type="spellStart"/>
+            <w:r>
+              <w:rPr>
+                <w:rStyle w:val="TiuSach"/>
+                <w:b w:val="0"/>
+                <w:bCs w:val="0"/>
+                <w:i w:val="0"/>
+                <w:iCs w:val="0"/>
+              </w:rPr>
+              <w:t>Thể</w:t>
+            </w:r>
+            <w:proofErr w:type="spellEnd"/>
+            <w:r>
+              <w:rPr>
+                <w:rStyle w:val="TiuSach"/>
+                <w:b w:val="0"/>
+                <w:bCs w:val="0"/>
+                <w:i w:val="0"/>
+                <w:iCs w:val="0"/>
+              </w:rPr>
+              <w:t xml:space="preserve"> </w:t>
+            </w:r>
+            <w:proofErr w:type="spellStart"/>
+            <w:r>
+              <w:rPr>
+                <w:rStyle w:val="TiuSach"/>
+                <w:b w:val="0"/>
+                <w:bCs w:val="0"/>
+                <w:i w:val="0"/>
+                <w:iCs w:val="0"/>
+              </w:rPr>
+              <w:t>loại</w:t>
+            </w:r>
+            <w:proofErr w:type="spellEnd"/>
+          </w:p>
+        </w:tc>
+        <w:tc>
+          <w:tcPr>
+            <w:tcW w:w="1558" w:type="dxa"/>
+          </w:tcPr>
+          <w:p>
+            <w:pPr>
+              <w:rPr>
+                <w:rStyle w:val="TiuSach"/>
+                <w:b w:val="0"/>
+                <w:bCs w:val="0"/>
+                <w:i w:val="0"/>
+                <w:iCs w:val="0"/>
+              </w:rPr>
+            </w:pPr>
+            <w:proofErr w:type="spellStart"/>
+            <w:r>
+              <w:rPr>
+                <w:rStyle w:val="TiuSach"/>
+                <w:b w:val="0"/>
+                <w:bCs w:val="0"/>
+                <w:i w:val="0"/>
+                <w:iCs w:val="0"/>
+              </w:rPr>
+              <w:t>nvarchar</w:t>
+            </w:r>
+            <w:proofErr w:type="spellEnd"/>
+          </w:p>
+        </w:tc>
+        <w:tc>
+          <w:tcPr>
+            <w:tcW w:w="1558" w:type="dxa"/>
+          </w:tcPr>
+          <w:p>
+            <w:pPr>
+              <w:rPr>
+                <w:rStyle w:val="TiuSach"/>
+                <w:b w:val="0"/>
+                <w:bCs w:val="0"/>
+                <w:i w:val="0"/>
+                <w:iCs w:val="0"/>
+              </w:rPr>
+            </w:pPr>
+          </w:p>
+        </w:tc>
+        <w:tc>
+          <w:tcPr>
+            <w:tcW w:w="1559" w:type="dxa"/>
+          </w:tcPr>
+          <w:p>
+            <w:pPr>
+              <w:rPr>
+                <w:rStyle w:val="TiuSach"/>
+                <w:b w:val="0"/>
+                <w:bCs w:val="0"/>
+                <w:i w:val="0"/>
+                <w:iCs w:val="0"/>
+              </w:rPr>
+            </w:pPr>
+          </w:p>
+        </w:tc>
+        <w:tc>
+          <w:tcPr>
+            <w:tcW w:w="1559" w:type="dxa"/>
+          </w:tcPr>
+          <w:p>
+            <w:pPr>
+              <w:rPr>
+                <w:rStyle w:val="TiuSach"/>
+                <w:b w:val="0"/>
+                <w:bCs w:val="0"/>
+                <w:i w:val="0"/>
+                <w:iCs w:val="0"/>
+              </w:rPr>
+            </w:pPr>
+          </w:p>
+        </w:tc>
+      </w:tr>
+      <w:tr>
+        <w:tc>
+          <w:tcPr>
+            <w:tcW w:w="1558" w:type="dxa"/>
+          </w:tcPr>
+          <w:p>
+            <w:pPr>
+              <w:rPr>
+                <w:rStyle w:val="TiuSach"/>
+                <w:b w:val="0"/>
+                <w:bCs w:val="0"/>
+                <w:i w:val="0"/>
+                <w:iCs w:val="0"/>
+              </w:rPr>
+            </w:pPr>
+            <w:r>
+              <w:rPr>
+                <w:rStyle w:val="TiuSach"/>
+                <w:b w:val="0"/>
+                <w:bCs w:val="0"/>
+                <w:i w:val="0"/>
+                <w:iCs w:val="0"/>
+              </w:rPr>
+              <w:t>14</w:t>
+            </w:r>
+          </w:p>
+        </w:tc>
+        <w:tc>
+          <w:tcPr>
+            <w:tcW w:w="1558" w:type="dxa"/>
+          </w:tcPr>
+          <w:p>
+            <w:pPr>
+              <w:rPr>
+                <w:rStyle w:val="TiuSach"/>
+                <w:b w:val="0"/>
+                <w:bCs w:val="0"/>
+                <w:i w:val="0"/>
+                <w:iCs w:val="0"/>
+              </w:rPr>
+            </w:pPr>
+            <w:proofErr w:type="spellStart"/>
+            <w:r>
+              <w:rPr>
+                <w:rStyle w:val="TiuSach"/>
+                <w:b w:val="0"/>
+                <w:bCs w:val="0"/>
+                <w:i w:val="0"/>
+                <w:iCs w:val="0"/>
+              </w:rPr>
+              <w:t>Ngày</w:t>
+            </w:r>
+            <w:proofErr w:type="spellEnd"/>
+            <w:r>
+              <w:rPr>
+                <w:rStyle w:val="TiuSach"/>
+                <w:b w:val="0"/>
+                <w:bCs w:val="0"/>
+                <w:i w:val="0"/>
+                <w:iCs w:val="0"/>
+              </w:rPr>
+              <w:t xml:space="preserve"> </w:t>
+            </w:r>
+            <w:proofErr w:type="spellStart"/>
+            <w:r>
+              <w:rPr>
+                <w:rStyle w:val="TiuSach"/>
+                <w:b w:val="0"/>
+                <w:bCs w:val="0"/>
+                <w:i w:val="0"/>
+                <w:iCs w:val="0"/>
+              </w:rPr>
+              <w:t>nhập</w:t>
+            </w:r>
+            <w:proofErr w:type="spellEnd"/>
+          </w:p>
+        </w:tc>
+        <w:tc>
+          <w:tcPr>
+            <w:tcW w:w="1558" w:type="dxa"/>
+          </w:tcPr>
+          <w:p>
+            <w:pPr>
+              <w:rPr>
+                <w:rStyle w:val="TiuSach"/>
+                <w:b w:val="0"/>
+                <w:bCs w:val="0"/>
+                <w:i w:val="0"/>
+                <w:iCs w:val="0"/>
+              </w:rPr>
+            </w:pPr>
+            <w:r>
+              <w:rPr>
+                <w:rStyle w:val="TiuSach"/>
+                <w:b w:val="0"/>
+                <w:bCs w:val="0"/>
+                <w:i w:val="0"/>
+                <w:iCs w:val="0"/>
+              </w:rPr>
+              <w:t>datetime</w:t>
+            </w:r>
+          </w:p>
+        </w:tc>
+        <w:tc>
+          <w:tcPr>
+            <w:tcW w:w="1558" w:type="dxa"/>
+          </w:tcPr>
+          <w:p>
+            <w:pPr>
+              <w:rPr>
+                <w:rStyle w:val="TiuSach"/>
+                <w:b w:val="0"/>
+                <w:bCs w:val="0"/>
+                <w:i w:val="0"/>
+                <w:iCs w:val="0"/>
+              </w:rPr>
+            </w:pPr>
+          </w:p>
+        </w:tc>
+        <w:tc>
+          <w:tcPr>
+            <w:tcW w:w="1559" w:type="dxa"/>
+          </w:tcPr>
+          <w:p>
+            <w:pPr>
+              <w:rPr>
+                <w:rStyle w:val="TiuSach"/>
+                <w:b w:val="0"/>
+                <w:bCs w:val="0"/>
+                <w:i w:val="0"/>
+                <w:iCs w:val="0"/>
+              </w:rPr>
+            </w:pPr>
+          </w:p>
+        </w:tc>
+        <w:tc>
+          <w:tcPr>
+            <w:tcW w:w="1559" w:type="dxa"/>
+          </w:tcPr>
+          <w:p>
+            <w:pPr>
+              <w:rPr>
+                <w:rStyle w:val="TiuSach"/>
+                <w:b w:val="0"/>
+                <w:bCs w:val="0"/>
+                <w:i w:val="0"/>
+                <w:iCs w:val="0"/>
+              </w:rPr>
+            </w:pPr>
+          </w:p>
+        </w:tc>
+      </w:tr>
+      <w:tr>
+        <w:tc>
+          <w:tcPr>
+            <w:tcW w:w="1558" w:type="dxa"/>
+          </w:tcPr>
+          <w:p>
+            <w:pPr>
+              <w:rPr>
+                <w:rStyle w:val="TiuSach"/>
+                <w:b w:val="0"/>
+                <w:bCs w:val="0"/>
+                <w:i w:val="0"/>
+                <w:iCs w:val="0"/>
+              </w:rPr>
+            </w:pPr>
+            <w:r>
+              <w:rPr>
+                <w:rStyle w:val="TiuSach"/>
+                <w:b w:val="0"/>
+                <w:bCs w:val="0"/>
+                <w:i w:val="0"/>
+                <w:iCs w:val="0"/>
+              </w:rPr>
+              <w:t>15</w:t>
+            </w:r>
+          </w:p>
+        </w:tc>
+        <w:tc>
+          <w:tcPr>
+            <w:tcW w:w="1558" w:type="dxa"/>
+          </w:tcPr>
+          <w:p>
+            <w:pPr>
+              <w:rPr>
+                <w:rStyle w:val="TiuSach"/>
+                <w:b w:val="0"/>
+                <w:bCs w:val="0"/>
+                <w:i w:val="0"/>
+                <w:iCs w:val="0"/>
+              </w:rPr>
+            </w:pPr>
+            <w:proofErr w:type="spellStart"/>
+            <w:r>
+              <w:rPr>
+                <w:rStyle w:val="TiuSach"/>
+                <w:b w:val="0"/>
+                <w:bCs w:val="0"/>
+                <w:i w:val="0"/>
+                <w:iCs w:val="0"/>
+              </w:rPr>
+              <w:t>Giá</w:t>
+            </w:r>
+            <w:proofErr w:type="spellEnd"/>
+          </w:p>
+        </w:tc>
+        <w:tc>
+          <w:tcPr>
+            <w:tcW w:w="1558" w:type="dxa"/>
+          </w:tcPr>
+          <w:p>
+            <w:pPr>
+              <w:rPr>
+                <w:rStyle w:val="TiuSach"/>
+                <w:b w:val="0"/>
+                <w:bCs w:val="0"/>
+                <w:i w:val="0"/>
+                <w:iCs w:val="0"/>
+              </w:rPr>
+            </w:pPr>
+            <w:r>
+              <w:rPr>
+                <w:rStyle w:val="TiuSach"/>
+                <w:b w:val="0"/>
+                <w:bCs w:val="0"/>
+                <w:i w:val="0"/>
+                <w:iCs w:val="0"/>
+              </w:rPr>
+              <w:t>double</w:t>
+            </w:r>
+          </w:p>
+        </w:tc>
+        <w:tc>
+          <w:tcPr>
+            <w:tcW w:w="1558" w:type="dxa"/>
+          </w:tcPr>
+          <w:p>
+            <w:pPr>
+              <w:rPr>
+                <w:rStyle w:val="TiuSach"/>
+                <w:b w:val="0"/>
+                <w:bCs w:val="0"/>
+                <w:i w:val="0"/>
+                <w:iCs w:val="0"/>
+              </w:rPr>
+            </w:pPr>
+          </w:p>
+        </w:tc>
+        <w:tc>
+          <w:tcPr>
+            <w:tcW w:w="1559" w:type="dxa"/>
+          </w:tcPr>
+          <w:p>
+            <w:pPr>
+              <w:rPr>
+                <w:rStyle w:val="TiuSach"/>
+                <w:b w:val="0"/>
+                <w:bCs w:val="0"/>
+                <w:i w:val="0"/>
+                <w:iCs w:val="0"/>
+              </w:rPr>
+            </w:pPr>
+          </w:p>
+        </w:tc>
+        <w:tc>
+          <w:tcPr>
+            <w:tcW w:w="1559" w:type="dxa"/>
+          </w:tcPr>
+          <w:p>
+            <w:pPr>
+              <w:rPr>
+                <w:rStyle w:val="TiuSach"/>
+                <w:b w:val="0"/>
+                <w:bCs w:val="0"/>
+                <w:i w:val="0"/>
+                <w:iCs w:val="0"/>
+              </w:rPr>
+            </w:pPr>
+          </w:p>
+        </w:tc>
+      </w:tr>
+      <w:tr>
+        <w:tc>
+          <w:tcPr>
+            <w:tcW w:w="1558" w:type="dxa"/>
+          </w:tcPr>
+          <w:p>
+            <w:pPr>
+              <w:rPr>
+                <w:rStyle w:val="TiuSach"/>
+                <w:b w:val="0"/>
+                <w:bCs w:val="0"/>
+                <w:i w:val="0"/>
+                <w:iCs w:val="0"/>
+              </w:rPr>
+            </w:pPr>
+            <w:r>
+              <w:rPr>
+                <w:rStyle w:val="TiuSach"/>
+                <w:b w:val="0"/>
+                <w:bCs w:val="0"/>
+                <w:i w:val="0"/>
+                <w:iCs w:val="0"/>
+              </w:rPr>
+              <w:t>16</w:t>
+            </w:r>
+          </w:p>
+        </w:tc>
+        <w:tc>
+          <w:tcPr>
+            <w:tcW w:w="1558" w:type="dxa"/>
+          </w:tcPr>
+          <w:p>
+            <w:pPr>
+              <w:rPr>
+                <w:rStyle w:val="TiuSach"/>
+                <w:b w:val="0"/>
+                <w:bCs w:val="0"/>
+                <w:i w:val="0"/>
+                <w:iCs w:val="0"/>
+              </w:rPr>
+            </w:pPr>
+            <w:proofErr w:type="spellStart"/>
+            <w:r>
+              <w:rPr>
+                <w:rStyle w:val="TiuSach"/>
+                <w:b w:val="0"/>
+                <w:bCs w:val="0"/>
+                <w:i w:val="0"/>
+                <w:iCs w:val="0"/>
+              </w:rPr>
               <w:t>Số</w:t>
             </w:r>
             <w:proofErr w:type="spellEnd"/>
@@ -5947,6 +6503,1366 @@
                 <w:iCs w:val="0"/>
               </w:rPr>
               <w:t>Int</w:t>
+            </w:r>
+          </w:p>
+        </w:tc>
+        <w:tc>
+          <w:tcPr>
+            <w:tcW w:w="1558" w:type="dxa"/>
+          </w:tcPr>
+          <w:p>
+            <w:pPr>
+              <w:rPr>
+                <w:rStyle w:val="TiuSach"/>
+                <w:b w:val="0"/>
+                <w:bCs w:val="0"/>
+                <w:i w:val="0"/>
+                <w:iCs w:val="0"/>
+              </w:rPr>
+            </w:pPr>
+          </w:p>
+        </w:tc>
+        <w:tc>
+          <w:tcPr>
+            <w:tcW w:w="1559" w:type="dxa"/>
+          </w:tcPr>
+          <w:p>
+            <w:pPr>
+              <w:rPr>
+                <w:rStyle w:val="TiuSach"/>
+                <w:b w:val="0"/>
+                <w:bCs w:val="0"/>
+                <w:i w:val="0"/>
+                <w:iCs w:val="0"/>
+              </w:rPr>
+            </w:pPr>
+          </w:p>
+        </w:tc>
+        <w:tc>
+          <w:tcPr>
+            <w:tcW w:w="1559" w:type="dxa"/>
+          </w:tcPr>
+          <w:p>
+            <w:pPr>
+              <w:rPr>
+                <w:rStyle w:val="TiuSach"/>
+                <w:b w:val="0"/>
+                <w:bCs w:val="0"/>
+                <w:i w:val="0"/>
+                <w:iCs w:val="0"/>
+              </w:rPr>
+            </w:pPr>
+          </w:p>
+        </w:tc>
+      </w:tr>
+      <w:tr>
+        <w:tc>
+          <w:tcPr>
+            <w:tcW w:w="1558" w:type="dxa"/>
+          </w:tcPr>
+          <w:p>
+            <w:pPr>
+              <w:rPr>
+                <w:rStyle w:val="TiuSach"/>
+                <w:b w:val="0"/>
+                <w:bCs w:val="0"/>
+                <w:i w:val="0"/>
+                <w:iCs w:val="0"/>
+              </w:rPr>
+            </w:pPr>
+            <w:r>
+              <w:rPr>
+                <w:rStyle w:val="TiuSach"/>
+                <w:b w:val="0"/>
+                <w:bCs w:val="0"/>
+                <w:i w:val="0"/>
+                <w:iCs w:val="0"/>
+              </w:rPr>
+              <w:t>17</w:t>
+            </w:r>
+          </w:p>
+        </w:tc>
+        <w:tc>
+          <w:tcPr>
+            <w:tcW w:w="1558" w:type="dxa"/>
+          </w:tcPr>
+          <w:p>
+            <w:pPr>
+              <w:rPr>
+                <w:rStyle w:val="TiuSach"/>
+                <w:b w:val="0"/>
+                <w:bCs w:val="0"/>
+                <w:i w:val="0"/>
+                <w:iCs w:val="0"/>
+              </w:rPr>
+            </w:pPr>
+            <w:proofErr w:type="spellStart"/>
+            <w:r>
+              <w:rPr>
+                <w:rStyle w:val="TiuSach"/>
+                <w:b w:val="0"/>
+                <w:bCs w:val="0"/>
+                <w:i w:val="0"/>
+                <w:iCs w:val="0"/>
+              </w:rPr>
+              <w:t>Mã</w:t>
+            </w:r>
+            <w:proofErr w:type="spellEnd"/>
+            <w:r>
+              <w:rPr>
+                <w:rStyle w:val="TiuSach"/>
+                <w:b w:val="0"/>
+                <w:bCs w:val="0"/>
+                <w:i w:val="0"/>
+                <w:iCs w:val="0"/>
+              </w:rPr>
+              <w:t xml:space="preserve"> </w:t>
+            </w:r>
+            <w:proofErr w:type="spellStart"/>
+            <w:r>
+              <w:rPr>
+                <w:rStyle w:val="TiuSach"/>
+                <w:b w:val="0"/>
+                <w:bCs w:val="0"/>
+                <w:i w:val="0"/>
+                <w:iCs w:val="0"/>
+              </w:rPr>
+              <w:t>phiếu</w:t>
+            </w:r>
+            <w:proofErr w:type="spellEnd"/>
+            <w:r>
+              <w:rPr>
+                <w:rStyle w:val="TiuSach"/>
+                <w:b w:val="0"/>
+                <w:bCs w:val="0"/>
+                <w:i w:val="0"/>
+                <w:iCs w:val="0"/>
+              </w:rPr>
+              <w:t xml:space="preserve"> </w:t>
+            </w:r>
+            <w:proofErr w:type="spellStart"/>
+            <w:r>
+              <w:rPr>
+                <w:rStyle w:val="TiuSach"/>
+                <w:b w:val="0"/>
+                <w:bCs w:val="0"/>
+                <w:i w:val="0"/>
+                <w:iCs w:val="0"/>
+              </w:rPr>
+              <w:t>mượn</w:t>
+            </w:r>
+            <w:proofErr w:type="spellEnd"/>
+          </w:p>
+        </w:tc>
+        <w:tc>
+          <w:tcPr>
+            <w:tcW w:w="1558" w:type="dxa"/>
+          </w:tcPr>
+          <w:p>
+            <w:pPr>
+              <w:rPr>
+                <w:rStyle w:val="TiuSach"/>
+                <w:b w:val="0"/>
+                <w:bCs w:val="0"/>
+                <w:i w:val="0"/>
+                <w:iCs w:val="0"/>
+              </w:rPr>
+            </w:pPr>
+            <w:proofErr w:type="spellStart"/>
+            <w:r>
+              <w:rPr>
+                <w:rStyle w:val="TiuSach"/>
+                <w:b w:val="0"/>
+                <w:bCs w:val="0"/>
+                <w:i w:val="0"/>
+                <w:iCs w:val="0"/>
+              </w:rPr>
+              <w:t>nvarchar</w:t>
+            </w:r>
+            <w:proofErr w:type="spellEnd"/>
+          </w:p>
+        </w:tc>
+        <w:tc>
+          <w:tcPr>
+            <w:tcW w:w="1558" w:type="dxa"/>
+          </w:tcPr>
+          <w:p>
+            <w:pPr>
+              <w:rPr>
+                <w:rStyle w:val="TiuSach"/>
+                <w:b w:val="0"/>
+                <w:bCs w:val="0"/>
+                <w:i w:val="0"/>
+                <w:iCs w:val="0"/>
+              </w:rPr>
+            </w:pPr>
+          </w:p>
+        </w:tc>
+        <w:tc>
+          <w:tcPr>
+            <w:tcW w:w="1559" w:type="dxa"/>
+          </w:tcPr>
+          <w:p>
+            <w:pPr>
+              <w:rPr>
+                <w:rStyle w:val="TiuSach"/>
+                <w:b w:val="0"/>
+                <w:bCs w:val="0"/>
+                <w:i w:val="0"/>
+                <w:iCs w:val="0"/>
+              </w:rPr>
+            </w:pPr>
+          </w:p>
+        </w:tc>
+        <w:tc>
+          <w:tcPr>
+            <w:tcW w:w="1559" w:type="dxa"/>
+          </w:tcPr>
+          <w:p>
+            <w:pPr>
+              <w:rPr>
+                <w:rStyle w:val="TiuSach"/>
+                <w:b w:val="0"/>
+                <w:bCs w:val="0"/>
+                <w:i w:val="0"/>
+                <w:iCs w:val="0"/>
+              </w:rPr>
+            </w:pPr>
+          </w:p>
+        </w:tc>
+      </w:tr>
+      <w:tr>
+        <w:tc>
+          <w:tcPr>
+            <w:tcW w:w="1558" w:type="dxa"/>
+          </w:tcPr>
+          <w:p>
+            <w:pPr>
+              <w:rPr>
+                <w:rStyle w:val="TiuSach"/>
+                <w:b w:val="0"/>
+                <w:bCs w:val="0"/>
+                <w:i w:val="0"/>
+                <w:iCs w:val="0"/>
+              </w:rPr>
+            </w:pPr>
+            <w:r>
+              <w:rPr>
+                <w:rStyle w:val="TiuSach"/>
+                <w:b w:val="0"/>
+                <w:bCs w:val="0"/>
+                <w:i w:val="0"/>
+                <w:iCs w:val="0"/>
+              </w:rPr>
+              <w:t>18</w:t>
+            </w:r>
+          </w:p>
+        </w:tc>
+        <w:tc>
+          <w:tcPr>
+            <w:tcW w:w="1558" w:type="dxa"/>
+          </w:tcPr>
+          <w:p>
+            <w:pPr>
+              <w:rPr>
+                <w:rStyle w:val="TiuSach"/>
+                <w:b w:val="0"/>
+                <w:bCs w:val="0"/>
+                <w:i w:val="0"/>
+                <w:iCs w:val="0"/>
+              </w:rPr>
+            </w:pPr>
+            <w:proofErr w:type="spellStart"/>
+            <w:r>
+              <w:rPr>
+                <w:rStyle w:val="TiuSach"/>
+                <w:b w:val="0"/>
+                <w:bCs w:val="0"/>
+                <w:i w:val="0"/>
+                <w:iCs w:val="0"/>
+              </w:rPr>
+              <w:t>Ngày</w:t>
+            </w:r>
+            <w:proofErr w:type="spellEnd"/>
+            <w:r>
+              <w:rPr>
+                <w:rStyle w:val="TiuSach"/>
+                <w:b w:val="0"/>
+                <w:bCs w:val="0"/>
+                <w:i w:val="0"/>
+                <w:iCs w:val="0"/>
+              </w:rPr>
+              <w:t xml:space="preserve"> </w:t>
+            </w:r>
+            <w:proofErr w:type="spellStart"/>
+            <w:r>
+              <w:rPr>
+                <w:rStyle w:val="TiuSach"/>
+                <w:b w:val="0"/>
+                <w:bCs w:val="0"/>
+                <w:i w:val="0"/>
+                <w:iCs w:val="0"/>
+              </w:rPr>
+              <w:t>mượn</w:t>
+            </w:r>
+            <w:proofErr w:type="spellEnd"/>
+          </w:p>
+        </w:tc>
+        <w:tc>
+          <w:tcPr>
+            <w:tcW w:w="1558" w:type="dxa"/>
+          </w:tcPr>
+          <w:p>
+            <w:pPr>
+              <w:rPr>
+                <w:rStyle w:val="TiuSach"/>
+                <w:b w:val="0"/>
+                <w:bCs w:val="0"/>
+                <w:i w:val="0"/>
+                <w:iCs w:val="0"/>
+              </w:rPr>
+            </w:pPr>
+            <w:r>
+              <w:rPr>
+                <w:rStyle w:val="TiuSach"/>
+                <w:b w:val="0"/>
+                <w:bCs w:val="0"/>
+                <w:i w:val="0"/>
+                <w:iCs w:val="0"/>
+              </w:rPr>
+              <w:t>Datetime</w:t>
+            </w:r>
+          </w:p>
+        </w:tc>
+        <w:tc>
+          <w:tcPr>
+            <w:tcW w:w="1558" w:type="dxa"/>
+          </w:tcPr>
+          <w:p>
+            <w:pPr>
+              <w:rPr>
+                <w:rStyle w:val="TiuSach"/>
+                <w:b w:val="0"/>
+                <w:bCs w:val="0"/>
+                <w:i w:val="0"/>
+                <w:iCs w:val="0"/>
+              </w:rPr>
+            </w:pPr>
+          </w:p>
+        </w:tc>
+        <w:tc>
+          <w:tcPr>
+            <w:tcW w:w="1559" w:type="dxa"/>
+          </w:tcPr>
+          <w:p>
+            <w:pPr>
+              <w:rPr>
+                <w:rStyle w:val="TiuSach"/>
+                <w:b w:val="0"/>
+                <w:bCs w:val="0"/>
+                <w:i w:val="0"/>
+                <w:iCs w:val="0"/>
+              </w:rPr>
+            </w:pPr>
+          </w:p>
+        </w:tc>
+        <w:tc>
+          <w:tcPr>
+            <w:tcW w:w="1559" w:type="dxa"/>
+          </w:tcPr>
+          <w:p>
+            <w:pPr>
+              <w:rPr>
+                <w:rStyle w:val="TiuSach"/>
+                <w:b w:val="0"/>
+                <w:bCs w:val="0"/>
+                <w:i w:val="0"/>
+                <w:iCs w:val="0"/>
+              </w:rPr>
+            </w:pPr>
+          </w:p>
+        </w:tc>
+      </w:tr>
+      <w:tr>
+        <w:tc>
+          <w:tcPr>
+            <w:tcW w:w="1558" w:type="dxa"/>
+          </w:tcPr>
+          <w:p>
+            <w:pPr>
+              <w:rPr>
+                <w:rStyle w:val="TiuSach"/>
+                <w:b w:val="0"/>
+                <w:bCs w:val="0"/>
+                <w:i w:val="0"/>
+                <w:iCs w:val="0"/>
+              </w:rPr>
+            </w:pPr>
+            <w:r>
+              <w:rPr>
+                <w:rStyle w:val="TiuSach"/>
+                <w:b w:val="0"/>
+                <w:bCs w:val="0"/>
+                <w:i w:val="0"/>
+                <w:iCs w:val="0"/>
+              </w:rPr>
+              <w:t>19</w:t>
+            </w:r>
+          </w:p>
+        </w:tc>
+        <w:tc>
+          <w:tcPr>
+            <w:tcW w:w="1558" w:type="dxa"/>
+          </w:tcPr>
+          <w:p>
+            <w:pPr>
+              <w:rPr>
+                <w:rStyle w:val="TiuSach"/>
+                <w:b w:val="0"/>
+                <w:bCs w:val="0"/>
+                <w:i w:val="0"/>
+                <w:iCs w:val="0"/>
+              </w:rPr>
+            </w:pPr>
+            <w:proofErr w:type="spellStart"/>
+            <w:r>
+              <w:rPr>
+                <w:rStyle w:val="TiuSach"/>
+                <w:b w:val="0"/>
+                <w:bCs w:val="0"/>
+                <w:i w:val="0"/>
+                <w:iCs w:val="0"/>
+              </w:rPr>
+              <w:t>Ngày</w:t>
+            </w:r>
+            <w:proofErr w:type="spellEnd"/>
+            <w:r>
+              <w:rPr>
+                <w:rStyle w:val="TiuSach"/>
+                <w:b w:val="0"/>
+                <w:bCs w:val="0"/>
+                <w:i w:val="0"/>
+                <w:iCs w:val="0"/>
+              </w:rPr>
+              <w:t xml:space="preserve"> </w:t>
+            </w:r>
+            <w:proofErr w:type="spellStart"/>
+            <w:r>
+              <w:rPr>
+                <w:rStyle w:val="TiuSach"/>
+                <w:b w:val="0"/>
+                <w:bCs w:val="0"/>
+                <w:i w:val="0"/>
+                <w:iCs w:val="0"/>
+              </w:rPr>
+              <w:t>trả</w:t>
+            </w:r>
+            <w:proofErr w:type="spellEnd"/>
+          </w:p>
+        </w:tc>
+        <w:tc>
+          <w:tcPr>
+            <w:tcW w:w="1558" w:type="dxa"/>
+          </w:tcPr>
+          <w:p>
+            <w:pPr>
+              <w:rPr>
+                <w:rStyle w:val="TiuSach"/>
+                <w:b w:val="0"/>
+                <w:bCs w:val="0"/>
+                <w:i w:val="0"/>
+                <w:iCs w:val="0"/>
+              </w:rPr>
+            </w:pPr>
+            <w:r>
+              <w:rPr>
+                <w:rStyle w:val="TiuSach"/>
+                <w:b w:val="0"/>
+                <w:bCs w:val="0"/>
+                <w:i w:val="0"/>
+                <w:iCs w:val="0"/>
+              </w:rPr>
+              <w:t>Datetime</w:t>
+            </w:r>
+          </w:p>
+        </w:tc>
+        <w:tc>
+          <w:tcPr>
+            <w:tcW w:w="1558" w:type="dxa"/>
+          </w:tcPr>
+          <w:p>
+            <w:pPr>
+              <w:rPr>
+                <w:rStyle w:val="TiuSach"/>
+                <w:b w:val="0"/>
+                <w:bCs w:val="0"/>
+                <w:i w:val="0"/>
+                <w:iCs w:val="0"/>
+              </w:rPr>
+            </w:pPr>
+          </w:p>
+        </w:tc>
+        <w:tc>
+          <w:tcPr>
+            <w:tcW w:w="1559" w:type="dxa"/>
+          </w:tcPr>
+          <w:p>
+            <w:pPr>
+              <w:rPr>
+                <w:rStyle w:val="TiuSach"/>
+                <w:b w:val="0"/>
+                <w:bCs w:val="0"/>
+                <w:i w:val="0"/>
+                <w:iCs w:val="0"/>
+              </w:rPr>
+            </w:pPr>
+          </w:p>
+        </w:tc>
+        <w:tc>
+          <w:tcPr>
+            <w:tcW w:w="1559" w:type="dxa"/>
+          </w:tcPr>
+          <w:p>
+            <w:pPr>
+              <w:rPr>
+                <w:rStyle w:val="TiuSach"/>
+                <w:b w:val="0"/>
+                <w:bCs w:val="0"/>
+                <w:i w:val="0"/>
+                <w:iCs w:val="0"/>
+              </w:rPr>
+            </w:pPr>
+          </w:p>
+        </w:tc>
+      </w:tr>
+      <w:tr>
+        <w:tc>
+          <w:tcPr>
+            <w:tcW w:w="1558" w:type="dxa"/>
+          </w:tcPr>
+          <w:p>
+            <w:pPr>
+              <w:rPr>
+                <w:rStyle w:val="TiuSach"/>
+                <w:b w:val="0"/>
+                <w:bCs w:val="0"/>
+                <w:i w:val="0"/>
+                <w:iCs w:val="0"/>
+              </w:rPr>
+            </w:pPr>
+            <w:r>
+              <w:rPr>
+                <w:rStyle w:val="TiuSach"/>
+                <w:b w:val="0"/>
+                <w:bCs w:val="0"/>
+                <w:i w:val="0"/>
+                <w:iCs w:val="0"/>
+              </w:rPr>
+              <w:t>20</w:t>
+            </w:r>
+          </w:p>
+        </w:tc>
+        <w:tc>
+          <w:tcPr>
+            <w:tcW w:w="1558" w:type="dxa"/>
+          </w:tcPr>
+          <w:p>
+            <w:pPr>
+              <w:rPr>
+                <w:rStyle w:val="TiuSach"/>
+                <w:b w:val="0"/>
+                <w:bCs w:val="0"/>
+                <w:i w:val="0"/>
+                <w:iCs w:val="0"/>
+              </w:rPr>
+            </w:pPr>
+            <w:proofErr w:type="spellStart"/>
+            <w:r>
+              <w:rPr>
+                <w:rStyle w:val="TiuSach"/>
+                <w:b w:val="0"/>
+                <w:bCs w:val="0"/>
+                <w:i w:val="0"/>
+                <w:iCs w:val="0"/>
+              </w:rPr>
+              <w:t>Tổng</w:t>
+            </w:r>
+            <w:proofErr w:type="spellEnd"/>
+            <w:r>
+              <w:rPr>
+                <w:rStyle w:val="TiuSach"/>
+                <w:b w:val="0"/>
+                <w:bCs w:val="0"/>
+                <w:i w:val="0"/>
+                <w:iCs w:val="0"/>
+              </w:rPr>
+              <w:t xml:space="preserve"> </w:t>
+            </w:r>
+            <w:proofErr w:type="spellStart"/>
+            <w:r>
+              <w:rPr>
+                <w:rStyle w:val="TiuSach"/>
+                <w:b w:val="0"/>
+                <w:bCs w:val="0"/>
+                <w:i w:val="0"/>
+                <w:iCs w:val="0"/>
+              </w:rPr>
+              <w:t>phí</w:t>
+            </w:r>
+            <w:proofErr w:type="spellEnd"/>
+            <w:r>
+              <w:rPr>
+                <w:rStyle w:val="TiuSach"/>
+                <w:b w:val="0"/>
+                <w:bCs w:val="0"/>
+                <w:i w:val="0"/>
+                <w:iCs w:val="0"/>
+              </w:rPr>
+              <w:t xml:space="preserve"> </w:t>
+            </w:r>
+            <w:proofErr w:type="spellStart"/>
+            <w:r>
+              <w:rPr>
+                <w:rStyle w:val="TiuSach"/>
+                <w:b w:val="0"/>
+                <w:bCs w:val="0"/>
+                <w:i w:val="0"/>
+                <w:iCs w:val="0"/>
+              </w:rPr>
+              <w:t>mượn</w:t>
+            </w:r>
+            <w:proofErr w:type="spellEnd"/>
+          </w:p>
+        </w:tc>
+        <w:tc>
+          <w:tcPr>
+            <w:tcW w:w="1558" w:type="dxa"/>
+          </w:tcPr>
+          <w:p>
+            <w:pPr>
+              <w:rPr>
+                <w:rStyle w:val="TiuSach"/>
+                <w:b w:val="0"/>
+                <w:bCs w:val="0"/>
+                <w:i w:val="0"/>
+                <w:iCs w:val="0"/>
+              </w:rPr>
+            </w:pPr>
+            <w:r>
+              <w:rPr>
+                <w:rStyle w:val="TiuSach"/>
+                <w:b w:val="0"/>
+                <w:bCs w:val="0"/>
+                <w:i w:val="0"/>
+                <w:iCs w:val="0"/>
+              </w:rPr>
+              <w:t>Double</w:t>
+            </w:r>
+          </w:p>
+        </w:tc>
+        <w:tc>
+          <w:tcPr>
+            <w:tcW w:w="1558" w:type="dxa"/>
+          </w:tcPr>
+          <w:p>
+            <w:pPr>
+              <w:rPr>
+                <w:rStyle w:val="TiuSach"/>
+                <w:b w:val="0"/>
+                <w:bCs w:val="0"/>
+                <w:i w:val="0"/>
+                <w:iCs w:val="0"/>
+              </w:rPr>
+            </w:pPr>
+          </w:p>
+        </w:tc>
+        <w:tc>
+          <w:tcPr>
+            <w:tcW w:w="1559" w:type="dxa"/>
+          </w:tcPr>
+          <w:p>
+            <w:pPr>
+              <w:rPr>
+                <w:rStyle w:val="TiuSach"/>
+                <w:b w:val="0"/>
+                <w:bCs w:val="0"/>
+                <w:i w:val="0"/>
+                <w:iCs w:val="0"/>
+              </w:rPr>
+            </w:pPr>
+          </w:p>
+        </w:tc>
+        <w:tc>
+          <w:tcPr>
+            <w:tcW w:w="1559" w:type="dxa"/>
+          </w:tcPr>
+          <w:p>
+            <w:pPr>
+              <w:rPr>
+                <w:rStyle w:val="TiuSach"/>
+                <w:b w:val="0"/>
+                <w:bCs w:val="0"/>
+                <w:i w:val="0"/>
+                <w:iCs w:val="0"/>
+              </w:rPr>
+            </w:pPr>
+          </w:p>
+        </w:tc>
+      </w:tr>
+      <w:tr>
+        <w:tc>
+          <w:tcPr>
+            <w:tcW w:w="1558" w:type="dxa"/>
+          </w:tcPr>
+          <w:p>
+            <w:pPr>
+              <w:rPr>
+                <w:rStyle w:val="TiuSach"/>
+                <w:b w:val="0"/>
+                <w:bCs w:val="0"/>
+                <w:i w:val="0"/>
+                <w:iCs w:val="0"/>
+              </w:rPr>
+            </w:pPr>
+            <w:r>
+              <w:rPr>
+                <w:rStyle w:val="TiuSach"/>
+                <w:b w:val="0"/>
+                <w:bCs w:val="0"/>
+                <w:i w:val="0"/>
+                <w:iCs w:val="0"/>
+              </w:rPr>
+              <w:t>21</w:t>
+            </w:r>
+          </w:p>
+        </w:tc>
+        <w:tc>
+          <w:tcPr>
+            <w:tcW w:w="1558" w:type="dxa"/>
+          </w:tcPr>
+          <w:p>
+            <w:pPr>
+              <w:rPr>
+                <w:rStyle w:val="TiuSach"/>
+                <w:b w:val="0"/>
+                <w:bCs w:val="0"/>
+                <w:i w:val="0"/>
+                <w:iCs w:val="0"/>
+              </w:rPr>
+            </w:pPr>
+            <w:proofErr w:type="spellStart"/>
+            <w:r>
+              <w:rPr>
+                <w:rStyle w:val="TiuSach"/>
+                <w:b w:val="0"/>
+                <w:bCs w:val="0"/>
+                <w:i w:val="0"/>
+                <w:iCs w:val="0"/>
+              </w:rPr>
+              <w:t>Số</w:t>
+            </w:r>
+            <w:proofErr w:type="spellEnd"/>
+            <w:r>
+              <w:rPr>
+                <w:rStyle w:val="TiuSach"/>
+                <w:b w:val="0"/>
+                <w:bCs w:val="0"/>
+                <w:i w:val="0"/>
+                <w:iCs w:val="0"/>
+              </w:rPr>
+              <w:t xml:space="preserve"> </w:t>
+            </w:r>
+            <w:proofErr w:type="spellStart"/>
+            <w:r>
+              <w:rPr>
+                <w:rStyle w:val="TiuSach"/>
+                <w:b w:val="0"/>
+                <w:bCs w:val="0"/>
+                <w:i w:val="0"/>
+                <w:iCs w:val="0"/>
+              </w:rPr>
+              <w:t>lượng</w:t>
+            </w:r>
+            <w:proofErr w:type="spellEnd"/>
+            <w:r>
+              <w:rPr>
+                <w:rStyle w:val="TiuSach"/>
+                <w:b w:val="0"/>
+                <w:bCs w:val="0"/>
+                <w:i w:val="0"/>
+                <w:iCs w:val="0"/>
+              </w:rPr>
+              <w:t xml:space="preserve"> </w:t>
+            </w:r>
+            <w:proofErr w:type="spellStart"/>
+            <w:r>
+              <w:rPr>
+                <w:rStyle w:val="TiuSach"/>
+                <w:b w:val="0"/>
+                <w:bCs w:val="0"/>
+                <w:i w:val="0"/>
+                <w:iCs w:val="0"/>
+              </w:rPr>
+              <w:t>sách</w:t>
+            </w:r>
+            <w:proofErr w:type="spellEnd"/>
+          </w:p>
+        </w:tc>
+        <w:tc>
+          <w:tcPr>
+            <w:tcW w:w="1558" w:type="dxa"/>
+          </w:tcPr>
+          <w:p>
+            <w:pPr>
+              <w:rPr>
+                <w:rStyle w:val="TiuSach"/>
+                <w:b w:val="0"/>
+                <w:bCs w:val="0"/>
+                <w:i w:val="0"/>
+                <w:iCs w:val="0"/>
+              </w:rPr>
+            </w:pPr>
+            <w:r>
+              <w:rPr>
+                <w:rStyle w:val="TiuSach"/>
+                <w:b w:val="0"/>
+                <w:bCs w:val="0"/>
+                <w:i w:val="0"/>
+                <w:iCs w:val="0"/>
+              </w:rPr>
+              <w:t>Int</w:t>
+            </w:r>
+          </w:p>
+        </w:tc>
+        <w:tc>
+          <w:tcPr>
+            <w:tcW w:w="1558" w:type="dxa"/>
+          </w:tcPr>
+          <w:p>
+            <w:pPr>
+              <w:rPr>
+                <w:rStyle w:val="TiuSach"/>
+                <w:b w:val="0"/>
+                <w:bCs w:val="0"/>
+                <w:i w:val="0"/>
+                <w:iCs w:val="0"/>
+              </w:rPr>
+            </w:pPr>
+          </w:p>
+        </w:tc>
+        <w:tc>
+          <w:tcPr>
+            <w:tcW w:w="1559" w:type="dxa"/>
+          </w:tcPr>
+          <w:p>
+            <w:pPr>
+              <w:rPr>
+                <w:rStyle w:val="TiuSach"/>
+                <w:b w:val="0"/>
+                <w:bCs w:val="0"/>
+                <w:i w:val="0"/>
+                <w:iCs w:val="0"/>
+              </w:rPr>
+            </w:pPr>
+          </w:p>
+        </w:tc>
+        <w:tc>
+          <w:tcPr>
+            <w:tcW w:w="1559" w:type="dxa"/>
+          </w:tcPr>
+          <w:p>
+            <w:pPr>
+              <w:rPr>
+                <w:rStyle w:val="TiuSach"/>
+                <w:b w:val="0"/>
+                <w:bCs w:val="0"/>
+                <w:i w:val="0"/>
+                <w:iCs w:val="0"/>
+              </w:rPr>
+            </w:pPr>
+          </w:p>
+        </w:tc>
+      </w:tr>
+      <w:tr>
+        <w:tc>
+          <w:tcPr>
+            <w:tcW w:w="1558" w:type="dxa"/>
+          </w:tcPr>
+          <w:p>
+            <w:pPr>
+              <w:rPr>
+                <w:rStyle w:val="TiuSach"/>
+                <w:b w:val="0"/>
+                <w:bCs w:val="0"/>
+                <w:i w:val="0"/>
+                <w:iCs w:val="0"/>
+              </w:rPr>
+            </w:pPr>
+            <w:r>
+              <w:rPr>
+                <w:rStyle w:val="TiuSach"/>
+                <w:b w:val="0"/>
+                <w:bCs w:val="0"/>
+                <w:i w:val="0"/>
+                <w:iCs w:val="0"/>
+              </w:rPr>
+              <w:t>22</w:t>
+            </w:r>
+          </w:p>
+        </w:tc>
+        <w:tc>
+          <w:tcPr>
+            <w:tcW w:w="1558" w:type="dxa"/>
+          </w:tcPr>
+          <w:p>
+            <w:pPr>
+              <w:rPr>
+                <w:rStyle w:val="TiuSach"/>
+                <w:b w:val="0"/>
+                <w:bCs w:val="0"/>
+                <w:i w:val="0"/>
+                <w:iCs w:val="0"/>
+              </w:rPr>
+            </w:pPr>
+            <w:proofErr w:type="spellStart"/>
+            <w:r>
+              <w:rPr>
+                <w:rStyle w:val="TiuSach"/>
+                <w:b w:val="0"/>
+                <w:bCs w:val="0"/>
+                <w:i w:val="0"/>
+                <w:iCs w:val="0"/>
+              </w:rPr>
+              <w:t>Số</w:t>
+            </w:r>
+            <w:proofErr w:type="spellEnd"/>
+            <w:r>
+              <w:rPr>
+                <w:rStyle w:val="TiuSach"/>
+                <w:b w:val="0"/>
+                <w:bCs w:val="0"/>
+                <w:i w:val="0"/>
+                <w:iCs w:val="0"/>
+              </w:rPr>
+              <w:t xml:space="preserve"> </w:t>
+            </w:r>
+            <w:proofErr w:type="spellStart"/>
+            <w:r>
+              <w:rPr>
+                <w:rStyle w:val="TiuSach"/>
+                <w:b w:val="0"/>
+                <w:bCs w:val="0"/>
+                <w:i w:val="0"/>
+                <w:iCs w:val="0"/>
+              </w:rPr>
+              <w:t>ngày</w:t>
+            </w:r>
+            <w:proofErr w:type="spellEnd"/>
+            <w:r>
+              <w:rPr>
+                <w:rStyle w:val="TiuSach"/>
+                <w:b w:val="0"/>
+                <w:bCs w:val="0"/>
+                <w:i w:val="0"/>
+                <w:iCs w:val="0"/>
+              </w:rPr>
+              <w:t xml:space="preserve"> </w:t>
+            </w:r>
+            <w:proofErr w:type="spellStart"/>
+            <w:r>
+              <w:rPr>
+                <w:rStyle w:val="TiuSach"/>
+                <w:b w:val="0"/>
+                <w:bCs w:val="0"/>
+                <w:i w:val="0"/>
+                <w:iCs w:val="0"/>
+              </w:rPr>
+              <w:t>quá</w:t>
+            </w:r>
+            <w:proofErr w:type="spellEnd"/>
+            <w:r>
+              <w:rPr>
+                <w:rStyle w:val="TiuSach"/>
+                <w:b w:val="0"/>
+                <w:bCs w:val="0"/>
+                <w:i w:val="0"/>
+                <w:iCs w:val="0"/>
+              </w:rPr>
+              <w:t xml:space="preserve"> </w:t>
+            </w:r>
+            <w:proofErr w:type="spellStart"/>
+            <w:r>
+              <w:rPr>
+                <w:rStyle w:val="TiuSach"/>
+                <w:b w:val="0"/>
+                <w:bCs w:val="0"/>
+                <w:i w:val="0"/>
+                <w:iCs w:val="0"/>
+              </w:rPr>
+              <w:t>hạn</w:t>
+            </w:r>
+            <w:proofErr w:type="spellEnd"/>
+          </w:p>
+        </w:tc>
+        <w:tc>
+          <w:tcPr>
+            <w:tcW w:w="1558" w:type="dxa"/>
+          </w:tcPr>
+          <w:p>
+            <w:pPr>
+              <w:rPr>
+                <w:rStyle w:val="TiuSach"/>
+                <w:b w:val="0"/>
+                <w:bCs w:val="0"/>
+                <w:i w:val="0"/>
+                <w:iCs w:val="0"/>
+              </w:rPr>
+            </w:pPr>
+            <w:r>
+              <w:rPr>
+                <w:rStyle w:val="TiuSach"/>
+                <w:b w:val="0"/>
+                <w:bCs w:val="0"/>
+                <w:i w:val="0"/>
+                <w:iCs w:val="0"/>
+              </w:rPr>
+              <w:t>Int</w:t>
+            </w:r>
+          </w:p>
+        </w:tc>
+        <w:tc>
+          <w:tcPr>
+            <w:tcW w:w="1558" w:type="dxa"/>
+          </w:tcPr>
+          <w:p>
+            <w:pPr>
+              <w:rPr>
+                <w:rStyle w:val="TiuSach"/>
+                <w:b w:val="0"/>
+                <w:bCs w:val="0"/>
+                <w:i w:val="0"/>
+                <w:iCs w:val="0"/>
+              </w:rPr>
+            </w:pPr>
+          </w:p>
+        </w:tc>
+        <w:tc>
+          <w:tcPr>
+            <w:tcW w:w="1559" w:type="dxa"/>
+          </w:tcPr>
+          <w:p>
+            <w:pPr>
+              <w:rPr>
+                <w:rStyle w:val="TiuSach"/>
+                <w:b w:val="0"/>
+                <w:bCs w:val="0"/>
+                <w:i w:val="0"/>
+                <w:iCs w:val="0"/>
+              </w:rPr>
+            </w:pPr>
+          </w:p>
+        </w:tc>
+        <w:tc>
+          <w:tcPr>
+            <w:tcW w:w="1559" w:type="dxa"/>
+          </w:tcPr>
+          <w:p>
+            <w:pPr>
+              <w:rPr>
+                <w:rStyle w:val="TiuSach"/>
+                <w:b w:val="0"/>
+                <w:bCs w:val="0"/>
+                <w:i w:val="0"/>
+                <w:iCs w:val="0"/>
+              </w:rPr>
+            </w:pPr>
+          </w:p>
+        </w:tc>
+      </w:tr>
+      <w:tr>
+        <w:tc>
+          <w:tcPr>
+            <w:tcW w:w="1558" w:type="dxa"/>
+          </w:tcPr>
+          <w:p>
+            <w:pPr>
+              <w:rPr>
+                <w:rStyle w:val="TiuSach"/>
+                <w:b w:val="0"/>
+                <w:bCs w:val="0"/>
+                <w:i w:val="0"/>
+                <w:iCs w:val="0"/>
+              </w:rPr>
+            </w:pPr>
+            <w:r>
+              <w:rPr>
+                <w:rStyle w:val="TiuSach"/>
+                <w:b w:val="0"/>
+                <w:bCs w:val="0"/>
+                <w:i w:val="0"/>
+                <w:iCs w:val="0"/>
+              </w:rPr>
+              <w:t>23</w:t>
+            </w:r>
+          </w:p>
+        </w:tc>
+        <w:tc>
+          <w:tcPr>
+            <w:tcW w:w="1558" w:type="dxa"/>
+          </w:tcPr>
+          <w:p>
+            <w:pPr>
+              <w:rPr>
+                <w:rStyle w:val="TiuSach"/>
+                <w:b w:val="0"/>
+                <w:bCs w:val="0"/>
+                <w:i w:val="0"/>
+                <w:iCs w:val="0"/>
+              </w:rPr>
+            </w:pPr>
+            <w:proofErr w:type="spellStart"/>
+            <w:r>
+              <w:rPr>
+                <w:rStyle w:val="TiuSach"/>
+                <w:b w:val="0"/>
+                <w:bCs w:val="0"/>
+                <w:i w:val="0"/>
+                <w:iCs w:val="0"/>
+              </w:rPr>
+              <w:t>Tiền</w:t>
+            </w:r>
+            <w:proofErr w:type="spellEnd"/>
+            <w:r>
+              <w:rPr>
+                <w:rStyle w:val="TiuSach"/>
+                <w:b w:val="0"/>
+                <w:bCs w:val="0"/>
+                <w:i w:val="0"/>
+                <w:iCs w:val="0"/>
+              </w:rPr>
+              <w:t xml:space="preserve"> </w:t>
+            </w:r>
+            <w:proofErr w:type="spellStart"/>
+            <w:r>
+              <w:rPr>
+                <w:rStyle w:val="TiuSach"/>
+                <w:b w:val="0"/>
+                <w:bCs w:val="0"/>
+                <w:i w:val="0"/>
+                <w:iCs w:val="0"/>
+              </w:rPr>
+              <w:t>phạt</w:t>
+            </w:r>
+            <w:proofErr w:type="spellEnd"/>
+          </w:p>
+        </w:tc>
+        <w:tc>
+          <w:tcPr>
+            <w:tcW w:w="1558" w:type="dxa"/>
+          </w:tcPr>
+          <w:p>
+            <w:pPr>
+              <w:rPr>
+                <w:rStyle w:val="TiuSach"/>
+                <w:b w:val="0"/>
+                <w:bCs w:val="0"/>
+                <w:i w:val="0"/>
+                <w:iCs w:val="0"/>
+              </w:rPr>
+            </w:pPr>
+            <w:r>
+              <w:rPr>
+                <w:rStyle w:val="TiuSach"/>
+                <w:b w:val="0"/>
+                <w:bCs w:val="0"/>
+                <w:i w:val="0"/>
+                <w:iCs w:val="0"/>
+              </w:rPr>
+              <w:t>Double</w:t>
+            </w:r>
+          </w:p>
+        </w:tc>
+        <w:tc>
+          <w:tcPr>
+            <w:tcW w:w="1558" w:type="dxa"/>
+          </w:tcPr>
+          <w:p>
+            <w:pPr>
+              <w:rPr>
+                <w:rStyle w:val="TiuSach"/>
+                <w:b w:val="0"/>
+                <w:bCs w:val="0"/>
+                <w:i w:val="0"/>
+                <w:iCs w:val="0"/>
+              </w:rPr>
+            </w:pPr>
+          </w:p>
+        </w:tc>
+        <w:tc>
+          <w:tcPr>
+            <w:tcW w:w="1559" w:type="dxa"/>
+          </w:tcPr>
+          <w:p>
+            <w:pPr>
+              <w:rPr>
+                <w:rStyle w:val="TiuSach"/>
+                <w:b w:val="0"/>
+                <w:bCs w:val="0"/>
+                <w:i w:val="0"/>
+                <w:iCs w:val="0"/>
+              </w:rPr>
+            </w:pPr>
+          </w:p>
+        </w:tc>
+        <w:tc>
+          <w:tcPr>
+            <w:tcW w:w="1559" w:type="dxa"/>
+          </w:tcPr>
+          <w:p>
+            <w:pPr>
+              <w:rPr>
+                <w:rStyle w:val="TiuSach"/>
+                <w:b w:val="0"/>
+                <w:bCs w:val="0"/>
+                <w:i w:val="0"/>
+                <w:iCs w:val="0"/>
+              </w:rPr>
+            </w:pPr>
+          </w:p>
+        </w:tc>
+      </w:tr>
+      <w:tr>
+        <w:tc>
+          <w:tcPr>
+            <w:tcW w:w="1558" w:type="dxa"/>
+          </w:tcPr>
+          <w:p>
+            <w:pPr>
+              <w:rPr>
+                <w:rStyle w:val="TiuSach"/>
+                <w:b w:val="0"/>
+                <w:bCs w:val="0"/>
+                <w:i w:val="0"/>
+                <w:iCs w:val="0"/>
+              </w:rPr>
+            </w:pPr>
+            <w:r>
+              <w:rPr>
+                <w:rStyle w:val="TiuSach"/>
+                <w:b w:val="0"/>
+                <w:bCs w:val="0"/>
+                <w:i w:val="0"/>
+                <w:iCs w:val="0"/>
+              </w:rPr>
+              <w:t>24</w:t>
+            </w:r>
+          </w:p>
+        </w:tc>
+        <w:tc>
+          <w:tcPr>
+            <w:tcW w:w="1558" w:type="dxa"/>
+          </w:tcPr>
+          <w:p>
+            <w:pPr>
+              <w:rPr>
+                <w:rStyle w:val="TiuSach"/>
+                <w:b w:val="0"/>
+                <w:bCs w:val="0"/>
+                <w:i w:val="0"/>
+                <w:iCs w:val="0"/>
+              </w:rPr>
+            </w:pPr>
+            <w:proofErr w:type="spellStart"/>
+            <w:r>
+              <w:rPr>
+                <w:rStyle w:val="TiuSach"/>
+                <w:b w:val="0"/>
+                <w:bCs w:val="0"/>
+                <w:i w:val="0"/>
+                <w:iCs w:val="0"/>
+              </w:rPr>
+              <w:t>Tiền</w:t>
+            </w:r>
+            <w:proofErr w:type="spellEnd"/>
+            <w:r>
+              <w:rPr>
+                <w:rStyle w:val="TiuSach"/>
+                <w:b w:val="0"/>
+                <w:bCs w:val="0"/>
+                <w:i w:val="0"/>
+                <w:iCs w:val="0"/>
+              </w:rPr>
+              <w:t xml:space="preserve"> </w:t>
+            </w:r>
+            <w:proofErr w:type="spellStart"/>
+            <w:r>
+              <w:rPr>
+                <w:rStyle w:val="TiuSach"/>
+                <w:b w:val="0"/>
+                <w:bCs w:val="0"/>
+                <w:i w:val="0"/>
+                <w:iCs w:val="0"/>
+              </w:rPr>
+              <w:t>trả</w:t>
+            </w:r>
+            <w:proofErr w:type="spellEnd"/>
+            <w:r>
+              <w:rPr>
+                <w:rStyle w:val="TiuSach"/>
+                <w:b w:val="0"/>
+                <w:bCs w:val="0"/>
+                <w:i w:val="0"/>
+                <w:iCs w:val="0"/>
+              </w:rPr>
+              <w:t xml:space="preserve"> </w:t>
+            </w:r>
+            <w:proofErr w:type="spellStart"/>
+            <w:r>
+              <w:rPr>
+                <w:rStyle w:val="TiuSach"/>
+                <w:b w:val="0"/>
+                <w:bCs w:val="0"/>
+                <w:i w:val="0"/>
+                <w:iCs w:val="0"/>
+              </w:rPr>
+              <w:t>lại</w:t>
+            </w:r>
+            <w:proofErr w:type="spellEnd"/>
+            <w:r>
+              <w:rPr>
+                <w:rStyle w:val="TiuSach"/>
+                <w:b w:val="0"/>
+                <w:bCs w:val="0"/>
+                <w:i w:val="0"/>
+                <w:iCs w:val="0"/>
+              </w:rPr>
+              <w:t xml:space="preserve"> </w:t>
+            </w:r>
+          </w:p>
+        </w:tc>
+        <w:tc>
+          <w:tcPr>
+            <w:tcW w:w="1558" w:type="dxa"/>
+          </w:tcPr>
+          <w:p>
+            <w:pPr>
+              <w:rPr>
+                <w:rStyle w:val="TiuSach"/>
+                <w:b w:val="0"/>
+                <w:bCs w:val="0"/>
+                <w:i w:val="0"/>
+                <w:iCs w:val="0"/>
+              </w:rPr>
+            </w:pPr>
+            <w:r>
+              <w:rPr>
+                <w:rStyle w:val="TiuSach"/>
+                <w:b w:val="0"/>
+                <w:bCs w:val="0"/>
+                <w:i w:val="0"/>
+                <w:iCs w:val="0"/>
+              </w:rPr>
+              <w:t>Double</w:t>
             </w:r>
           </w:p>
         </w:tc>
@@ -7890,6 +9806,7 @@
         <w:rPr>
           <w:rStyle w:val="TiuSach"/>
         </w:rPr>
+        <w:lastRenderedPageBreak/>
         <w:t>Danh</w:t>
       </w:r>
       <w:proofErr w:type="spellEnd"/>
@@ -8715,7 +10632,7 @@
         <w:gridCol w:w="1335"/>
         <w:gridCol w:w="1335"/>
         <w:gridCol w:w="1336"/>
-        <w:gridCol w:w="1336"/>
+        <w:gridCol w:w="1518"/>
         <w:gridCol w:w="1336"/>
         <w:gridCol w:w="1336"/>
       </w:tblGrid>
@@ -8836,7 +10753,7 @@
         </w:tc>
         <w:tc>
           <w:tcPr>
-            <w:tcW w:w="1336" w:type="dxa"/>
+            <w:tcW w:w="1518" w:type="dxa"/>
           </w:tcPr>
           <w:p>
             <w:pPr>
@@ -9052,7 +10969,6 @@
                 <w:i w:val="0"/>
                 <w:iCs w:val="0"/>
               </w:rPr>
-              <w:lastRenderedPageBreak/>
               <w:t>1</w:t>
             </w:r>
           </w:p>
@@ -9091,6 +11007,22 @@
         </w:tc>
         <w:tc>
           <w:tcPr>
+            <w:tcW w:w="1518" w:type="dxa"/>
+          </w:tcPr>
+          <w:p>
+            <w:pPr>
+              <w:rPr>
+                <w:rStyle w:val="TiuSach"/>
+                <w:b w:val="0"/>
+                <w:bCs w:val="0"/>
+                <w:i w:val="0"/>
+                <w:iCs w:val="0"/>
+              </w:rPr>
+            </w:pPr>
+          </w:p>
+        </w:tc>
+        <w:tc>
+          <w:tcPr>
             <w:tcW w:w="1336" w:type="dxa"/>
           </w:tcPr>
           <w:p>
@@ -9103,6 +11035,17 @@
                 <w:iCs w:val="0"/>
               </w:rPr>
             </w:pPr>
+            <w:r>
+              <w:rPr>
+                <w:rStyle w:val="TiuSach"/>
+                <w:b w:val="0"/>
+                <w:bCs w:val="0"/>
+                <w:i w:val="0"/>
+                <w:iCs w:val="0"/>
+                <w:color w:val="FF0000"/>
+              </w:rPr>
+              <w:t>Vet can</w:t>
+            </w:r>
           </w:p>
         </w:tc>
         <w:tc>
@@ -9117,6 +11060,483 @@
                 <w:bCs w:val="0"/>
                 <w:i w:val="0"/>
                 <w:iCs w:val="0"/>
+              </w:rPr>
+            </w:pPr>
+          </w:p>
+        </w:tc>
+      </w:tr>
+      <w:tr>
+        <w:tc>
+          <w:tcPr>
+            <w:tcW w:w="1335" w:type="dxa"/>
+          </w:tcPr>
+          <w:p>
+            <w:pPr>
+              <w:rPr>
+                <w:rStyle w:val="TiuSach"/>
+                <w:b w:val="0"/>
+                <w:bCs w:val="0"/>
+                <w:i w:val="0"/>
+                <w:iCs w:val="0"/>
+              </w:rPr>
+            </w:pPr>
+            <w:r>
+              <w:rPr>
+                <w:rStyle w:val="TiuSach"/>
+                <w:b w:val="0"/>
+                <w:bCs w:val="0"/>
+                <w:i w:val="0"/>
+                <w:iCs w:val="0"/>
+              </w:rPr>
+              <w:t>2</w:t>
+            </w:r>
+          </w:p>
+        </w:tc>
+        <w:tc>
+          <w:tcPr>
+            <w:tcW w:w="1335" w:type="dxa"/>
+          </w:tcPr>
+          <w:p>
+            <w:pPr>
+              <w:rPr>
+                <w:rStyle w:val="TiuSach"/>
+                <w:b w:val="0"/>
+                <w:bCs w:val="0"/>
+                <w:i w:val="0"/>
+                <w:iCs w:val="0"/>
+              </w:rPr>
+            </w:pPr>
+            <w:proofErr w:type="spellStart"/>
+            <w:r>
+              <w:rPr>
+                <w:rStyle w:val="TiuSach"/>
+                <w:b w:val="0"/>
+                <w:bCs w:val="0"/>
+                <w:i w:val="0"/>
+                <w:iCs w:val="0"/>
+              </w:rPr>
+              <w:t>Xuất</w:t>
+            </w:r>
+            <w:proofErr w:type="spellEnd"/>
+            <w:r>
+              <w:rPr>
+                <w:rStyle w:val="TiuSach"/>
+                <w:b w:val="0"/>
+                <w:bCs w:val="0"/>
+                <w:i w:val="0"/>
+                <w:iCs w:val="0"/>
+              </w:rPr>
+              <w:t xml:space="preserve"> </w:t>
+            </w:r>
+            <w:proofErr w:type="spellStart"/>
+            <w:r>
+              <w:rPr>
+                <w:rStyle w:val="TiuSach"/>
+                <w:b w:val="0"/>
+                <w:bCs w:val="0"/>
+                <w:i w:val="0"/>
+                <w:iCs w:val="0"/>
+              </w:rPr>
+              <w:t>danh</w:t>
+            </w:r>
+            <w:proofErr w:type="spellEnd"/>
+            <w:r>
+              <w:rPr>
+                <w:rStyle w:val="TiuSach"/>
+                <w:b w:val="0"/>
+                <w:bCs w:val="0"/>
+                <w:i w:val="0"/>
+                <w:iCs w:val="0"/>
+              </w:rPr>
+              <w:t xml:space="preserve"> </w:t>
+            </w:r>
+            <w:proofErr w:type="spellStart"/>
+            <w:r>
+              <w:rPr>
+                <w:rStyle w:val="TiuSach"/>
+                <w:b w:val="0"/>
+                <w:bCs w:val="0"/>
+                <w:i w:val="0"/>
+                <w:iCs w:val="0"/>
+              </w:rPr>
+              <w:t>sách</w:t>
+            </w:r>
+            <w:proofErr w:type="spellEnd"/>
+            <w:r>
+              <w:rPr>
+                <w:rStyle w:val="TiuSach"/>
+                <w:b w:val="0"/>
+                <w:bCs w:val="0"/>
+                <w:i w:val="0"/>
+                <w:iCs w:val="0"/>
+              </w:rPr>
+              <w:t xml:space="preserve"> </w:t>
+            </w:r>
+            <w:proofErr w:type="spellStart"/>
+            <w:r>
+              <w:rPr>
+                <w:rStyle w:val="TiuSach"/>
+                <w:b w:val="0"/>
+                <w:bCs w:val="0"/>
+                <w:i w:val="0"/>
+                <w:iCs w:val="0"/>
+              </w:rPr>
+              <w:t>Độc</w:t>
+            </w:r>
+            <w:proofErr w:type="spellEnd"/>
+            <w:r>
+              <w:rPr>
+                <w:rStyle w:val="TiuSach"/>
+                <w:b w:val="0"/>
+                <w:bCs w:val="0"/>
+                <w:i w:val="0"/>
+                <w:iCs w:val="0"/>
+              </w:rPr>
+              <w:t xml:space="preserve"> </w:t>
+            </w:r>
+            <w:proofErr w:type="spellStart"/>
+            <w:r>
+              <w:rPr>
+                <w:rStyle w:val="TiuSach"/>
+                <w:b w:val="0"/>
+                <w:bCs w:val="0"/>
+                <w:i w:val="0"/>
+                <w:iCs w:val="0"/>
+              </w:rPr>
+              <w:t>giả</w:t>
+            </w:r>
+            <w:proofErr w:type="spellEnd"/>
+          </w:p>
+        </w:tc>
+        <w:tc>
+          <w:tcPr>
+            <w:tcW w:w="1336" w:type="dxa"/>
+          </w:tcPr>
+          <w:p>
+            <w:pPr>
+              <w:rPr>
+                <w:rStyle w:val="TiuSach"/>
+                <w:b w:val="0"/>
+                <w:bCs w:val="0"/>
+                <w:i w:val="0"/>
+                <w:iCs w:val="0"/>
+              </w:rPr>
+            </w:pPr>
+            <w:r>
+              <w:rPr>
+                <w:rStyle w:val="TiuSach"/>
+                <w:b w:val="0"/>
+                <w:bCs w:val="0"/>
+                <w:i w:val="0"/>
+                <w:iCs w:val="0"/>
+              </w:rPr>
+              <w:t>N/A</w:t>
+            </w:r>
+          </w:p>
+        </w:tc>
+        <w:tc>
+          <w:tcPr>
+            <w:tcW w:w="1518" w:type="dxa"/>
+          </w:tcPr>
+          <w:p>
+            <w:pPr>
+              <w:rPr>
+                <w:rStyle w:val="TiuSach"/>
+                <w:b w:val="0"/>
+                <w:bCs w:val="0"/>
+                <w:i w:val="0"/>
+                <w:iCs w:val="0"/>
+              </w:rPr>
+            </w:pPr>
+            <w:r>
+              <w:rPr>
+                <w:rStyle w:val="TiuSach"/>
+                <w:b w:val="0"/>
+                <w:bCs w:val="0"/>
+                <w:i w:val="0"/>
+                <w:iCs w:val="0"/>
+              </w:rPr>
+              <w:t>List&lt;DOCGIA&gt;</w:t>
+            </w:r>
+          </w:p>
+          <w:p>
+            <w:pPr>
+              <w:rPr>
+                <w:rStyle w:val="TiuSach"/>
+                <w:b w:val="0"/>
+                <w:bCs w:val="0"/>
+                <w:i w:val="0"/>
+                <w:iCs w:val="0"/>
+              </w:rPr>
+            </w:pPr>
+            <w:proofErr w:type="spellStart"/>
+            <w:r>
+              <w:rPr>
+                <w:rStyle w:val="TiuSach"/>
+                <w:b w:val="0"/>
+                <w:bCs w:val="0"/>
+                <w:i w:val="0"/>
+                <w:iCs w:val="0"/>
+              </w:rPr>
+              <w:t>DSDocGia</w:t>
+            </w:r>
+            <w:proofErr w:type="spellEnd"/>
+          </w:p>
+        </w:tc>
+        <w:tc>
+          <w:tcPr>
+            <w:tcW w:w="1336" w:type="dxa"/>
+          </w:tcPr>
+          <w:p>
+            <w:pPr>
+              <w:rPr>
+                <w:rStyle w:val="TiuSach"/>
+                <w:b w:val="0"/>
+                <w:bCs w:val="0"/>
+                <w:i w:val="0"/>
+                <w:iCs w:val="0"/>
+                <w:color w:val="FF0000"/>
+              </w:rPr>
+            </w:pPr>
+            <w:r>
+              <w:rPr>
+                <w:rStyle w:val="TiuSach"/>
+                <w:b w:val="0"/>
+                <w:bCs w:val="0"/>
+                <w:i w:val="0"/>
+                <w:iCs w:val="0"/>
+                <w:color w:val="FF0000"/>
+              </w:rPr>
+              <w:t>Vet can</w:t>
+            </w:r>
+          </w:p>
+        </w:tc>
+        <w:tc>
+          <w:tcPr>
+            <w:tcW w:w="1336" w:type="dxa"/>
+          </w:tcPr>
+          <w:p>
+            <w:pPr>
+              <w:rPr>
+                <w:rStyle w:val="TiuSach"/>
+                <w:b w:val="0"/>
+                <w:bCs w:val="0"/>
+                <w:i w:val="0"/>
+                <w:iCs w:val="0"/>
+              </w:rPr>
+            </w:pPr>
+          </w:p>
+        </w:tc>
+      </w:tr>
+      <w:tr>
+        <w:tc>
+          <w:tcPr>
+            <w:tcW w:w="1335" w:type="dxa"/>
+          </w:tcPr>
+          <w:p>
+            <w:pPr>
+              <w:rPr>
+                <w:rStyle w:val="TiuSach"/>
+                <w:b w:val="0"/>
+                <w:bCs w:val="0"/>
+                <w:i w:val="0"/>
+                <w:iCs w:val="0"/>
+              </w:rPr>
+            </w:pPr>
+            <w:r>
+              <w:rPr>
+                <w:rStyle w:val="TiuSach"/>
+                <w:b w:val="0"/>
+                <w:bCs w:val="0"/>
+                <w:i w:val="0"/>
+                <w:iCs w:val="0"/>
+              </w:rPr>
+              <w:t>3</w:t>
+            </w:r>
+          </w:p>
+        </w:tc>
+        <w:tc>
+          <w:tcPr>
+            <w:tcW w:w="1335" w:type="dxa"/>
+          </w:tcPr>
+          <w:p>
+            <w:pPr>
+              <w:rPr>
+                <w:rStyle w:val="TiuSach"/>
+                <w:b w:val="0"/>
+                <w:bCs w:val="0"/>
+                <w:i w:val="0"/>
+                <w:iCs w:val="0"/>
+              </w:rPr>
+            </w:pPr>
+            <w:proofErr w:type="spellStart"/>
+            <w:r>
+              <w:rPr>
+                <w:rStyle w:val="TiuSach"/>
+                <w:b w:val="0"/>
+                <w:bCs w:val="0"/>
+                <w:i w:val="0"/>
+                <w:iCs w:val="0"/>
+              </w:rPr>
+              <w:t>Xuất</w:t>
+            </w:r>
+            <w:proofErr w:type="spellEnd"/>
+            <w:r>
+              <w:rPr>
+                <w:rStyle w:val="TiuSach"/>
+                <w:b w:val="0"/>
+                <w:bCs w:val="0"/>
+                <w:i w:val="0"/>
+                <w:iCs w:val="0"/>
+              </w:rPr>
+              <w:t xml:space="preserve"> </w:t>
+            </w:r>
+            <w:proofErr w:type="spellStart"/>
+            <w:r>
+              <w:rPr>
+                <w:rStyle w:val="TiuSach"/>
+                <w:b w:val="0"/>
+                <w:bCs w:val="0"/>
+                <w:i w:val="0"/>
+                <w:iCs w:val="0"/>
+              </w:rPr>
+              <w:t>danh</w:t>
+            </w:r>
+            <w:proofErr w:type="spellEnd"/>
+            <w:r>
+              <w:rPr>
+                <w:rStyle w:val="TiuSach"/>
+                <w:b w:val="0"/>
+                <w:bCs w:val="0"/>
+                <w:i w:val="0"/>
+                <w:iCs w:val="0"/>
+              </w:rPr>
+              <w:t xml:space="preserve"> </w:t>
+            </w:r>
+            <w:proofErr w:type="spellStart"/>
+            <w:r>
+              <w:rPr>
+                <w:rStyle w:val="TiuSach"/>
+                <w:b w:val="0"/>
+                <w:bCs w:val="0"/>
+                <w:i w:val="0"/>
+                <w:iCs w:val="0"/>
+              </w:rPr>
+              <w:t>sách</w:t>
+            </w:r>
+            <w:proofErr w:type="spellEnd"/>
+            <w:r>
+              <w:rPr>
+                <w:rStyle w:val="TiuSach"/>
+                <w:b w:val="0"/>
+                <w:bCs w:val="0"/>
+                <w:i w:val="0"/>
+                <w:iCs w:val="0"/>
+              </w:rPr>
+              <w:t xml:space="preserve"> </w:t>
+            </w:r>
+            <w:proofErr w:type="spellStart"/>
+            <w:r>
+              <w:rPr>
+                <w:rStyle w:val="TiuSach"/>
+                <w:b w:val="0"/>
+                <w:bCs w:val="0"/>
+                <w:i w:val="0"/>
+                <w:iCs w:val="0"/>
+              </w:rPr>
+              <w:t>Sách</w:t>
+            </w:r>
+            <w:proofErr w:type="spellEnd"/>
+          </w:p>
+        </w:tc>
+        <w:tc>
+          <w:tcPr>
+            <w:tcW w:w="1336" w:type="dxa"/>
+          </w:tcPr>
+          <w:p>
+            <w:pPr>
+              <w:rPr>
+                <w:rStyle w:val="TiuSach"/>
+                <w:b w:val="0"/>
+                <w:bCs w:val="0"/>
+                <w:i w:val="0"/>
+                <w:iCs w:val="0"/>
+              </w:rPr>
+            </w:pPr>
+            <w:r>
+              <w:rPr>
+                <w:rStyle w:val="TiuSach"/>
+                <w:b w:val="0"/>
+                <w:bCs w:val="0"/>
+                <w:i w:val="0"/>
+                <w:iCs w:val="0"/>
+              </w:rPr>
+              <w:t>N/A</w:t>
+            </w:r>
+          </w:p>
+        </w:tc>
+        <w:tc>
+          <w:tcPr>
+            <w:tcW w:w="1518" w:type="dxa"/>
+          </w:tcPr>
+          <w:p>
+            <w:pPr>
+              <w:rPr>
+                <w:rStyle w:val="TiuSach"/>
+                <w:b w:val="0"/>
+                <w:bCs w:val="0"/>
+                <w:i w:val="0"/>
+                <w:iCs w:val="0"/>
+              </w:rPr>
+            </w:pPr>
+            <w:r>
+              <w:rPr>
+                <w:rStyle w:val="TiuSach"/>
+                <w:b w:val="0"/>
+                <w:bCs w:val="0"/>
+                <w:i w:val="0"/>
+                <w:iCs w:val="0"/>
+              </w:rPr>
+              <w:t>List&lt;DOCGIA&gt;</w:t>
+            </w:r>
+          </w:p>
+          <w:p>
+            <w:pPr>
+              <w:rPr>
+                <w:rStyle w:val="TiuSach"/>
+                <w:b w:val="0"/>
+                <w:bCs w:val="0"/>
+                <w:i w:val="0"/>
+                <w:iCs w:val="0"/>
+              </w:rPr>
+            </w:pPr>
+            <w:proofErr w:type="spellStart"/>
+            <w:r>
+              <w:rPr>
+                <w:rStyle w:val="TiuSach"/>
+                <w:b w:val="0"/>
+                <w:bCs w:val="0"/>
+                <w:i w:val="0"/>
+                <w:iCs w:val="0"/>
+              </w:rPr>
+              <w:t>DSDocGia</w:t>
+            </w:r>
+            <w:proofErr w:type="spellEnd"/>
+          </w:p>
+        </w:tc>
+        <w:tc>
+          <w:tcPr>
+            <w:tcW w:w="1336" w:type="dxa"/>
+          </w:tcPr>
+          <w:p>
+            <w:pPr>
+              <w:rPr>
+                <w:rStyle w:val="TiuSach"/>
+                <w:b w:val="0"/>
+                <w:bCs w:val="0"/>
+                <w:i w:val="0"/>
+                <w:iCs w:val="0"/>
+                <w:color w:val="FF0000"/>
               </w:rPr>
             </w:pPr>
             <w:r>
@@ -9170,7 +11590,7 @@
 </file>
 
 <file path=word/numbering.xml><?xml version="1.0" encoding="utf-8"?>
-<w:numbering xmlns:wpc="http://schemas.microsoft.com/office/word/2010/wordprocessingCanvas" xmlns:cx="http://schemas.microsoft.com/office/drawing/2014/chartex" xmlns:cx1="http://schemas.microsoft.com/office/drawing/2015/9/8/chartex" xmlns:cx2="http://schemas.microsoft.com/office/drawing/2015/10/21/chartex" xmlns:cx3="http://schemas.microsoft.com/office/drawing/2016/5/9/chartex" xmlns:cx4="http://schemas.microsoft.com/office/drawing/2016/5/10/chartex" xmlns:cx5="http://schemas.microsoft.com/office/drawing/2016/5/11/chartex" xmlns:cx6="http://schemas.microsoft.com/office/drawing/2016/5/12/chartex" xmlns:cx7="http://schemas.microsoft.com/office/drawing/2016/5/13/chartex" xmlns:cx8="http://schemas.microsoft.com/office/drawing/2016/5/14/chartex" xmlns:mc="http://schemas.openxmlformats.org/markup-compatibility/2006" xmlns:aink="http://schemas.microsoft.com/office/drawing/2016/ink" xmlns:am3d="http://schemas.microsoft.com/office/drawing/2017/model3d" xmlns:o="urn:schemas-microsoft-com:office:office" xmlns:r="http://schemas.openxmlformats.org/officeDocument/2006/relationships" xmlns:m="http://schemas.openxmlformats.org/officeDocument/2006/math" xmlns:v="urn:schemas-microsoft-com:vml" xmlns:wp14="http://schemas.microsoft.com/office/word/2010/wordprocessingDrawing" xmlns:wp="http://schemas.openxmlformats.org/drawingml/2006/wordprocessingDrawing" xmlns:w10="urn:schemas-microsoft-com:office:word" xmlns:w="http://schemas.openxmlformats.org/wordprocessingml/2006/main" xmlns:w14="http://schemas.microsoft.com/office/word/2010/wordml" xmlns:w15="http://schemas.microsoft.com/office/word/2012/wordml" xmlns:w16cid="http://schemas.microsoft.com/office/word/2016/wordml/cid" xmlns:w16se="http://schemas.microsoft.com/office/word/2015/wordml/symex" xmlns:wpg="http://schemas.microsoft.com/office/word/2010/wordprocessingGroup" xmlns:wpi="http://schemas.microsoft.com/office/word/2010/wordprocessingInk" xmlns:wne="http://schemas.microsoft.com/office/word/2006/wordml" xmlns:wps="http://schemas.microsoft.com/office/word/2010/wordprocessingShape" mc:Ignorable="w14 w15 w16se w16cid wp14">
+<w:numbering xmlns:wpc="http://schemas.microsoft.com/office/word/2010/wordprocessingCanvas" xmlns:cx="http://schemas.microsoft.com/office/drawing/2014/chartex" xmlns:cx1="http://schemas.microsoft.com/office/drawing/2015/9/8/chartex" xmlns:cx2="http://schemas.microsoft.com/office/drawing/2015/10/21/chartex" xmlns:cx3="http://schemas.microsoft.com/office/drawing/2016/5/9/chartex" xmlns:cx4="http://schemas.microsoft.com/office/drawing/2016/5/10/chartex" xmlns:cx5="http://schemas.microsoft.com/office/drawing/2016/5/11/chartex" xmlns:cx6="http://schemas.microsoft.com/office/drawing/2016/5/12/chartex" xmlns:cx7="http://schemas.microsoft.com/office/drawing/2016/5/13/chartex" xmlns:cx8="http://schemas.microsoft.com/office/drawing/2016/5/14/chartex" xmlns:mc="http://schemas.openxmlformats.org/markup-compatibility/2006" xmlns:aink="http://schemas.microsoft.com/office/drawing/2016/ink" xmlns:am3d="http://schemas.microsoft.com/office/drawing/2017/model3d" xmlns:o="urn:schemas-microsoft-com:office:office" xmlns:r="http://schemas.openxmlformats.org/officeDocument/2006/relationships" xmlns:m="http://schemas.openxmlformats.org/officeDocument/2006/math" xmlns:v="urn:schemas-microsoft-com:vml" xmlns:wp14="http://schemas.microsoft.com/office/word/2010/wordprocessingDrawing" xmlns:wp="http://schemas.openxmlformats.org/drawingml/2006/wordprocessingDrawing" xmlns:w10="urn:schemas-microsoft-com:office:word" xmlns:w="http://schemas.openxmlformats.org/wordprocessingml/2006/main" xmlns:w14="http://schemas.microsoft.com/office/word/2010/wordml" xmlns:w15="http://schemas.microsoft.com/office/word/2012/wordml" xmlns:w16cex="http://schemas.microsoft.com/office/word/2018/wordml/cex" xmlns:w16cid="http://schemas.microsoft.com/office/word/2016/wordml/cid" xmlns:w16="http://schemas.microsoft.com/office/word/2018/wordml" xmlns:w16se="http://schemas.microsoft.com/office/word/2015/wordml/symex" xmlns:wpg="http://schemas.microsoft.com/office/word/2010/wordprocessingGroup" xmlns:wpi="http://schemas.microsoft.com/office/word/2010/wordprocessingInk" xmlns:wne="http://schemas.microsoft.com/office/word/2006/wordml" xmlns:wps="http://schemas.microsoft.com/office/word/2010/wordprocessingShape" mc:Ignorable="w14 w15 w16se w16cid w16 w16cex wp14">
   <w:abstractNum w:abstractNumId="0" w15:restartNumberingAfterBreak="0">
     <w:nsid w:val="0F654009"/>
     <w:multiLevelType w:val="hybridMultilevel"/>
@@ -9659,7 +12079,7 @@
 </file>
 
 <file path=word/styles.xml><?xml version="1.0" encoding="utf-8"?>
-<w:styles xmlns:mc="http://schemas.openxmlformats.org/markup-compatibility/2006" xmlns:r="http://schemas.openxmlformats.org/officeDocument/2006/relationships" xmlns:w="http://schemas.openxmlformats.org/wordprocessingml/2006/main" xmlns:w14="http://schemas.microsoft.com/office/word/2010/wordml" xmlns:w15="http://schemas.microsoft.com/office/word/2012/wordml" xmlns:w16cid="http://schemas.microsoft.com/office/word/2016/wordml/cid" xmlns:w16se="http://schemas.microsoft.com/office/word/2015/wordml/symex" mc:Ignorable="w14 w15 w16se w16cid">
+<w:styles xmlns:mc="http://schemas.openxmlformats.org/markup-compatibility/2006" xmlns:r="http://schemas.openxmlformats.org/officeDocument/2006/relationships" xmlns:w="http://schemas.openxmlformats.org/wordprocessingml/2006/main" xmlns:w14="http://schemas.microsoft.com/office/word/2010/wordml" xmlns:w15="http://schemas.microsoft.com/office/word/2012/wordml" xmlns:w16cex="http://schemas.microsoft.com/office/word/2018/wordml/cex" xmlns:w16cid="http://schemas.microsoft.com/office/word/2016/wordml/cid" xmlns:w16="http://schemas.microsoft.com/office/word/2018/wordml" xmlns:w16se="http://schemas.microsoft.com/office/word/2015/wordml/symex" mc:Ignorable="w14 w15 w16se w16cid w16 w16cex">
   <w:docDefaults>
     <w:rPrDefault>
       <w:rPr>

</xml_diff>